<commit_message>
Added descriptive commentary Next step is to add screen images
</commit_message>
<xml_diff>
--- a/Documentation/CatalogueMaintenance/CatalogueMaintenanceV1.docx
+++ b/Documentation/CatalogueMaintenance/CatalogueMaintenanceV1.docx
@@ -5359,14 +5359,209 @@
         </w:numPr>
       </w:pPr>
       <w:r>
+        <w:t>Kitting and service sets</w:t>
+      </w:r>
+    </w:p>
+    <w:p/>
+    <w:p>
+      <w:r>
+        <w:t>ePart provides functionality to create kitting of parts used to assist sales staff in selling more to customers (building a good customer experience).</w:t>
+      </w:r>
+    </w:p>
+    <w:p>
+      <w:r>
+        <w:lastRenderedPageBreak/>
+        <w:t xml:space="preserve">By way of an example is where a customer requires all the parts for a service on a specific vehicle. Once the vehicle is identified, a specific group / identifying code presents the sales person with a list of potential parts that the customer should require for a </w:t>
+      </w:r>
+      <w:r>
+        <w:rPr>
+          <w:b/>
+          <w:i/>
+        </w:rPr>
+        <w:t>service</w:t>
+      </w:r>
+      <w:r>
+        <w:t xml:space="preserve"> to be done.</w:t>
+      </w:r>
+    </w:p>
+    <w:p>
+      <w:r>
+        <w:t>The sales person can the offer the identified parts to the customer as a complete set – good customer experience</w:t>
+      </w:r>
+    </w:p>
+    <w:p>
+      <w:pPr>
+        <w:pStyle w:val="Heading1"/>
+        <w:numPr>
+          <w:ilvl w:val="0"/>
+          <w:numId w:val="16"/>
+        </w:numPr>
+      </w:pPr>
+      <w:r>
         <w:t>Supplier part profiles</w:t>
       </w:r>
     </w:p>
     <w:p/>
     <w:p>
+      <w:r>
+        <w:t>ePart allows for the capturing of supplier details pertaining to the item in how it would be supplied.</w:t>
+      </w:r>
+    </w:p>
+    <w:p>
+      <w:r>
+        <w:t>The objective of this functionality is to optimise other elements in the ePart systems. Examples of the type of data that can be captured is as follows:</w:t>
+      </w:r>
+    </w:p>
+    <w:p>
+      <w:pPr>
+        <w:pStyle w:val="ListParagraph"/>
+        <w:numPr>
+          <w:ilvl w:val="1"/>
+          <w:numId w:val="16"/>
+        </w:numPr>
+      </w:pPr>
+      <w:r>
+        <w:t>Dimensions being height, width and length</w:t>
+      </w:r>
+    </w:p>
+    <w:p>
+      <w:pPr>
+        <w:pStyle w:val="ListParagraph"/>
+        <w:ind w:left="1440"/>
+        <w:jc w:val="both"/>
+      </w:pPr>
+    </w:p>
+    <w:p>
+      <w:pPr>
+        <w:pStyle w:val="ListParagraph"/>
+        <w:ind w:left="1440"/>
+        <w:jc w:val="both"/>
+      </w:pPr>
+      <w:r>
+        <w:t>The intent is to use this to measure the quantity of said part that can fir an appropriate bin.</w:t>
+      </w:r>
+    </w:p>
+    <w:p>
+      <w:pPr>
+        <w:pStyle w:val="ListParagraph"/>
+        <w:ind w:left="1440"/>
+        <w:jc w:val="both"/>
+      </w:pPr>
+    </w:p>
+    <w:p>
+      <w:pPr>
+        <w:pStyle w:val="ListParagraph"/>
+        <w:numPr>
+          <w:ilvl w:val="1"/>
+          <w:numId w:val="16"/>
+        </w:numPr>
+        <w:jc w:val="both"/>
+      </w:pPr>
+      <w:r>
+        <w:t xml:space="preserve">Weight. </w:t>
+      </w:r>
+    </w:p>
+    <w:p>
+      <w:pPr>
+        <w:pStyle w:val="ListParagraph"/>
+        <w:ind w:left="1470"/>
+        <w:jc w:val="both"/>
+      </w:pPr>
+    </w:p>
+    <w:p>
+      <w:pPr>
+        <w:pStyle w:val="ListParagraph"/>
+        <w:ind w:left="1470"/>
+        <w:jc w:val="both"/>
+      </w:pPr>
+      <w:r>
+        <w:t>The intent is to control the courier charges and exception management</w:t>
+      </w:r>
+    </w:p>
+    <w:p>
+      <w:pPr>
+        <w:pStyle w:val="ListParagraph"/>
+        <w:ind w:left="1470"/>
+        <w:jc w:val="both"/>
+      </w:pPr>
+    </w:p>
+    <w:p>
+      <w:pPr>
+        <w:pStyle w:val="ListParagraph"/>
+        <w:numPr>
+          <w:ilvl w:val="1"/>
+          <w:numId w:val="16"/>
+        </w:numPr>
+        <w:jc w:val="both"/>
+      </w:pPr>
+      <w:r>
+        <w:t xml:space="preserve">Fragility. </w:t>
+      </w:r>
+    </w:p>
+    <w:p>
+      <w:pPr>
+        <w:pStyle w:val="ListParagraph"/>
+        <w:ind w:left="750" w:firstLine="668"/>
+        <w:jc w:val="both"/>
+      </w:pPr>
+    </w:p>
+    <w:p>
+      <w:pPr>
+        <w:pStyle w:val="ListParagraph"/>
+        <w:ind w:left="1418"/>
+        <w:jc w:val="both"/>
+      </w:pPr>
+      <w:r>
+        <w:t>Headlamp lighting if dropped glass will break</w:t>
+      </w:r>
+      <w:r>
+        <w:t xml:space="preserve"> and as such will allow for pickers and packers to treat said product with caution.</w:t>
+      </w:r>
       <w:bookmarkStart w:id="9" w:name="_GoBack"/>
       <w:bookmarkEnd w:id="9"/>
     </w:p>
+    <w:p>
+      <w:pPr>
+        <w:pStyle w:val="ListParagraph"/>
+        <w:ind w:left="750" w:firstLine="668"/>
+        <w:jc w:val="both"/>
+      </w:pPr>
+    </w:p>
+    <w:p>
+      <w:pPr>
+        <w:pStyle w:val="ListParagraph"/>
+        <w:numPr>
+          <w:ilvl w:val="1"/>
+          <w:numId w:val="16"/>
+        </w:numPr>
+        <w:ind w:left="1418" w:hanging="1058"/>
+        <w:jc w:val="both"/>
+      </w:pPr>
+      <w:r>
+        <w:t xml:space="preserve">Supplier bar code. </w:t>
+      </w:r>
+    </w:p>
+    <w:p>
+      <w:pPr>
+        <w:pStyle w:val="ListParagraph"/>
+        <w:ind w:left="1418"/>
+        <w:jc w:val="both"/>
+      </w:pPr>
+    </w:p>
+    <w:p>
+      <w:pPr>
+        <w:pStyle w:val="ListParagraph"/>
+        <w:ind w:left="1418"/>
+        <w:jc w:val="both"/>
+      </w:pPr>
+      <w:r>
+        <w:t xml:space="preserve">The intent of the courier barcode </w:t>
+      </w:r>
+      <w:r>
+        <w:t>as an alternate reference to the ePart SKU (base number). The application intent is to use the supplier barcode reference to pick, check &amp; pack. This will eliminate the need to produce in-house labels as is the current practice.</w:t>
+      </w:r>
+    </w:p>
+    <w:p/>
     <w:p>
       <w:pPr>
         <w:pStyle w:val="Heading1"/>
@@ -5400,7 +5595,6 @@
           </w:tcPr>
           <w:p>
             <w:r>
-              <w:lastRenderedPageBreak/>
               <w:t>#</w:t>
             </w:r>
           </w:p>
@@ -5647,6 +5841,7 @@
       </w:pPr>
       <w:bookmarkStart w:id="10" w:name="_Toc535491633"/>
       <w:r>
+        <w:lastRenderedPageBreak/>
         <w:t>Design philosophy</w:t>
       </w:r>
       <w:bookmarkEnd w:id="10"/>
@@ -5657,14 +5852,18 @@
         <w:ind w:left="720"/>
       </w:pPr>
       <w:r>
-        <w:t>The design philosophy closely adheres to the manner in which the ePart was incarnated by splitting the entire application into 3 basic components:</w:t>
-      </w:r>
-    </w:p>
-    <w:p>
-      <w:pPr>
-        <w:ind w:left="720"/>
-      </w:pPr>
-    </w:p>
+        <w:t xml:space="preserve">The design philosophy closely adheres to the </w:t>
+      </w:r>
+      <w:proofErr w:type="gramStart"/>
+      <w:r>
+        <w:t>manner in which</w:t>
+      </w:r>
+      <w:proofErr w:type="gramEnd"/>
+      <w:r>
+        <w:t xml:space="preserve"> the ePart was incarnated by splitting the entire application into 3 basic components:</w:t>
+      </w:r>
+    </w:p>
+    <w:p/>
     <w:p>
       <w:pPr>
         <w:pStyle w:val="ListParagraph"/>
@@ -5676,13 +5875,11 @@
       <w:r>
         <w:t xml:space="preserve">Presentation – this is done in Builder </w:t>
       </w:r>
-      <w:proofErr w:type="spellStart"/>
-      <w:r>
-        <w:t>c++</w:t>
-      </w:r>
-      <w:proofErr w:type="spellEnd"/>
-      <w:r>
-        <w:t xml:space="preserve"> with limited if any engagement of business logic</w:t>
+      <w:r>
+        <w:t>C</w:t>
+      </w:r>
+      <w:r>
+        <w:t>++ with limited if any engagement of business logic</w:t>
       </w:r>
     </w:p>
     <w:p>
@@ -5709,27 +5906,25 @@
         <w:t>Data persistence – the fact that business logic is contained in Stored Procedures makes the persistence integral part of the business logic process.</w:t>
       </w:r>
     </w:p>
-    <w:p/>
-    <w:p>
-      <w:pPr>
-        <w:ind w:left="720"/>
-      </w:pPr>
+    <w:p>
       <w:r>
         <w:t>The underlying benefit to this approach is simplicity and maintainability.</w:t>
       </w:r>
     </w:p>
     <w:p>
-      <w:pPr>
-        <w:ind w:left="720"/>
-      </w:pPr>
-      <w:r>
-        <w:t>The obvious notion to this is that the presentation logic can theoretically be swapped out retaining the business and persistence logic intact.</w:t>
-      </w:r>
-    </w:p>
-    <w:p>
-      <w:pPr>
-        <w:ind w:left="720"/>
-      </w:pPr>
+      <w:r>
+        <w:t xml:space="preserve">The obvious notion to this is that the </w:t>
+      </w:r>
+      <w:r>
+        <w:rPr>
+          <w:b/>
+          <w:i/>
+        </w:rPr>
+        <w:t>presentation</w:t>
+      </w:r>
+      <w:r>
+        <w:t xml:space="preserve"> logic can theoretically be swapped out retaining the business and persistence logic intact.</w:t>
+      </w:r>
     </w:p>
     <w:p>
       <w:pPr>
@@ -5752,7 +5947,7 @@
     </w:p>
     <w:p>
       <w:pPr>
-        <w:ind w:left="720"/>
+        <w:jc w:val="both"/>
       </w:pPr>
       <w:r>
         <w:t>In the after-market automotive industry the concepts of assemblies, sub-assemblies and finite parts are strongly represented.</w:t>
@@ -5760,7 +5955,7 @@
     </w:p>
     <w:p>
       <w:pPr>
-        <w:ind w:left="720"/>
+        <w:jc w:val="both"/>
       </w:pPr>
       <w:r>
         <w:t xml:space="preserve">Consequently, the </w:t>
@@ -5776,52 +5971,27 @@
     </w:p>
     <w:p>
       <w:pPr>
-        <w:ind w:left="720"/>
+        <w:jc w:val="both"/>
         <w:rPr>
           <w:b/>
         </w:rPr>
       </w:pPr>
       <w:r>
         <w:rPr>
-          <w:b/>
-        </w:rPr>
-        <w:t xml:space="preserve">Diagram 8.1 provides a high-level view of the </w:t>
-      </w:r>
-      <w:r>
-        <w:rPr>
-          <w:b/>
-          <w:i/>
-        </w:rPr>
-        <w:t>core</w:t>
-      </w:r>
-      <w:r>
-        <w:rPr>
-          <w:b/>
-        </w:rPr>
-        <w:t xml:space="preserve"> catalogue Entity Relationship as deployed</w:t>
-      </w:r>
-    </w:p>
-    <w:p>
-      <w:pPr>
-        <w:ind w:left="720"/>
-      </w:pPr>
-      <w:r>
-        <w:rPr>
           <w:noProof/>
           <w:lang w:val="af-ZA" w:eastAsia="af-ZA"/>
         </w:rPr>
-        <w:lastRenderedPageBreak/>
         <w:drawing>
-          <wp:anchor distT="0" distB="0" distL="114300" distR="114300" simplePos="0" relativeHeight="251665408" behindDoc="0" locked="0" layoutInCell="1" allowOverlap="1" wp14:anchorId="372BFA61" wp14:editId="2D311F59">
+          <wp:anchor distT="0" distB="0" distL="114300" distR="114300" simplePos="0" relativeHeight="251697152" behindDoc="0" locked="0" layoutInCell="1" allowOverlap="1" wp14:anchorId="66CE2713" wp14:editId="5F9A71EC">
             <wp:simplePos x="0" y="0"/>
             <wp:positionH relativeFrom="column">
-              <wp:posOffset>484576</wp:posOffset>
+              <wp:posOffset>712520</wp:posOffset>
             </wp:positionH>
             <wp:positionV relativeFrom="paragraph">
-              <wp:posOffset>237066</wp:posOffset>
+              <wp:posOffset>392100</wp:posOffset>
             </wp:positionV>
-            <wp:extent cx="5267325" cy="2877820"/>
-            <wp:effectExtent l="0" t="0" r="9525" b="0"/>
+            <wp:extent cx="3848100" cy="2102485"/>
+            <wp:effectExtent l="0" t="0" r="0" b="8255"/>
             <wp:wrapTopAndBottom/>
             <wp:docPr id="4" name="Picture 4"/>
             <wp:cNvGraphicFramePr>
@@ -5852,7 +6022,7 @@
                   <pic:spPr bwMode="auto">
                     <a:xfrm>
                       <a:off x="0" y="0"/>
-                      <a:ext cx="5267325" cy="2877820"/>
+                      <a:ext cx="3848100" cy="2102485"/>
                     </a:xfrm>
                     <a:prstGeom prst="rect">
                       <a:avLst/>
@@ -5862,9 +6032,51 @@
                 </pic:pic>
               </a:graphicData>
             </a:graphic>
+            <wp14:sizeRelH relativeFrom="margin">
+              <wp14:pctWidth>0</wp14:pctWidth>
+            </wp14:sizeRelH>
+            <wp14:sizeRelV relativeFrom="margin">
+              <wp14:pctHeight>0</wp14:pctHeight>
+            </wp14:sizeRelV>
           </wp:anchor>
         </w:drawing>
       </w:r>
+      <w:r>
+        <w:rPr>
+          <w:b/>
+        </w:rPr>
+        <w:t xml:space="preserve">Diagram </w:t>
+      </w:r>
+      <w:r>
+        <w:rPr>
+          <w:b/>
+        </w:rPr>
+        <w:t>17</w:t>
+      </w:r>
+      <w:r>
+        <w:rPr>
+          <w:b/>
+        </w:rPr>
+        <w:t xml:space="preserve">.1 provides a high-level view of the </w:t>
+      </w:r>
+      <w:r>
+        <w:rPr>
+          <w:b/>
+          <w:i/>
+        </w:rPr>
+        <w:t>core</w:t>
+      </w:r>
+      <w:r>
+        <w:rPr>
+          <w:b/>
+        </w:rPr>
+        <w:t xml:space="preserve"> catalogue Entity Relationship as deployed</w:t>
+      </w:r>
+    </w:p>
+    <w:p>
+      <w:pPr>
+        <w:ind w:left="720"/>
+      </w:pPr>
     </w:p>
     <w:p>
       <w:pPr>
@@ -5913,7 +6125,20 @@
         <w:rPr>
           <w:b/>
         </w:rPr>
-        <w:t>Diagram 9.1</w:t>
+        <w:lastRenderedPageBreak/>
+        <w:t xml:space="preserve">Diagram </w:t>
+      </w:r>
+      <w:r>
+        <w:rPr>
+          <w:b/>
+        </w:rPr>
+        <w:t>18</w:t>
+      </w:r>
+      <w:r>
+        <w:rPr>
+          <w:b/>
+        </w:rPr>
+        <w:t>.1</w:t>
       </w:r>
       <w:r>
         <w:rPr>
@@ -6160,7 +6385,6 @@
         <w:rPr>
           <w:b/>
         </w:rPr>
-        <w:lastRenderedPageBreak/>
         <w:t>Diagram 9.2</w:t>
       </w:r>
       <w:r>
@@ -6259,6 +6483,7 @@
         <w:jc w:val="both"/>
       </w:pPr>
       <w:r>
+        <w:lastRenderedPageBreak/>
         <w:t>To enhance customer experience, the system allows for supersessions, alternates and discontinuations.</w:t>
       </w:r>
     </w:p>
@@ -9040,6 +9265,92 @@
     </w:lvl>
   </w:abstractNum>
   <w:abstractNum w:abstractNumId="12" w15:restartNumberingAfterBreak="0">
+    <w:nsid w:val="29D03D0F"/>
+    <w:multiLevelType w:val="multilevel"/>
+    <w:tmpl w:val="1C09001F"/>
+    <w:lvl w:ilvl="0">
+      <w:start w:val="1"/>
+      <w:numFmt w:val="decimal"/>
+      <w:lvlText w:val="%1."/>
+      <w:lvlJc w:val="left"/>
+      <w:pPr>
+        <w:ind w:left="360" w:hanging="360"/>
+      </w:pPr>
+    </w:lvl>
+    <w:lvl w:ilvl="1">
+      <w:start w:val="1"/>
+      <w:numFmt w:val="decimal"/>
+      <w:lvlText w:val="%1.%2."/>
+      <w:lvlJc w:val="left"/>
+      <w:pPr>
+        <w:ind w:left="792" w:hanging="432"/>
+      </w:pPr>
+    </w:lvl>
+    <w:lvl w:ilvl="2">
+      <w:start w:val="1"/>
+      <w:numFmt w:val="decimal"/>
+      <w:lvlText w:val="%1.%2.%3."/>
+      <w:lvlJc w:val="left"/>
+      <w:pPr>
+        <w:ind w:left="1224" w:hanging="504"/>
+      </w:pPr>
+    </w:lvl>
+    <w:lvl w:ilvl="3">
+      <w:start w:val="1"/>
+      <w:numFmt w:val="decimal"/>
+      <w:lvlText w:val="%1.%2.%3.%4."/>
+      <w:lvlJc w:val="left"/>
+      <w:pPr>
+        <w:ind w:left="1728" w:hanging="648"/>
+      </w:pPr>
+    </w:lvl>
+    <w:lvl w:ilvl="4">
+      <w:start w:val="1"/>
+      <w:numFmt w:val="decimal"/>
+      <w:lvlText w:val="%1.%2.%3.%4.%5."/>
+      <w:lvlJc w:val="left"/>
+      <w:pPr>
+        <w:ind w:left="2232" w:hanging="792"/>
+      </w:pPr>
+    </w:lvl>
+    <w:lvl w:ilvl="5">
+      <w:start w:val="1"/>
+      <w:numFmt w:val="decimal"/>
+      <w:lvlText w:val="%1.%2.%3.%4.%5.%6."/>
+      <w:lvlJc w:val="left"/>
+      <w:pPr>
+        <w:ind w:left="2736" w:hanging="936"/>
+      </w:pPr>
+    </w:lvl>
+    <w:lvl w:ilvl="6">
+      <w:start w:val="1"/>
+      <w:numFmt w:val="decimal"/>
+      <w:lvlText w:val="%1.%2.%3.%4.%5.%6.%7."/>
+      <w:lvlJc w:val="left"/>
+      <w:pPr>
+        <w:ind w:left="3240" w:hanging="1080"/>
+      </w:pPr>
+    </w:lvl>
+    <w:lvl w:ilvl="7">
+      <w:start w:val="1"/>
+      <w:numFmt w:val="decimal"/>
+      <w:lvlText w:val="%1.%2.%3.%4.%5.%6.%7.%8."/>
+      <w:lvlJc w:val="left"/>
+      <w:pPr>
+        <w:ind w:left="3744" w:hanging="1224"/>
+      </w:pPr>
+    </w:lvl>
+    <w:lvl w:ilvl="8">
+      <w:start w:val="1"/>
+      <w:numFmt w:val="decimal"/>
+      <w:lvlText w:val="%1.%2.%3.%4.%5.%6.%7.%8.%9."/>
+      <w:lvlJc w:val="left"/>
+      <w:pPr>
+        <w:ind w:left="4320" w:hanging="1440"/>
+      </w:pPr>
+    </w:lvl>
+  </w:abstractNum>
+  <w:abstractNum w:abstractNumId="13" w15:restartNumberingAfterBreak="0">
     <w:nsid w:val="2A8D24B3"/>
     <w:multiLevelType w:val="multilevel"/>
     <w:tmpl w:val="95A2127A"/>
@@ -9157,7 +9468,7 @@
       </w:rPr>
     </w:lvl>
   </w:abstractNum>
-  <w:abstractNum w:abstractNumId="13" w15:restartNumberingAfterBreak="0">
+  <w:abstractNum w:abstractNumId="14" w15:restartNumberingAfterBreak="0">
     <w:nsid w:val="2D914F25"/>
     <w:multiLevelType w:val="hybridMultilevel"/>
     <w:tmpl w:val="309AF6B0"/>
@@ -9270,7 +9581,7 @@
       </w:rPr>
     </w:lvl>
   </w:abstractNum>
-  <w:abstractNum w:abstractNumId="14" w15:restartNumberingAfterBreak="0">
+  <w:abstractNum w:abstractNumId="15" w15:restartNumberingAfterBreak="0">
     <w:nsid w:val="2DC75A18"/>
     <w:multiLevelType w:val="hybridMultilevel"/>
     <w:tmpl w:val="AE52086C"/>
@@ -9359,7 +9670,7 @@
       </w:pPr>
     </w:lvl>
   </w:abstractNum>
-  <w:abstractNum w:abstractNumId="15" w15:restartNumberingAfterBreak="0">
+  <w:abstractNum w:abstractNumId="16" w15:restartNumberingAfterBreak="0">
     <w:nsid w:val="2DE44662"/>
     <w:multiLevelType w:val="hybridMultilevel"/>
     <w:tmpl w:val="89C26248"/>
@@ -9472,7 +9783,7 @@
       </w:rPr>
     </w:lvl>
   </w:abstractNum>
-  <w:abstractNum w:abstractNumId="16" w15:restartNumberingAfterBreak="0">
+  <w:abstractNum w:abstractNumId="17" w15:restartNumberingAfterBreak="0">
     <w:nsid w:val="31AC53AF"/>
     <w:multiLevelType w:val="multilevel"/>
     <w:tmpl w:val="95A2127A"/>
@@ -9590,7 +9901,7 @@
       </w:rPr>
     </w:lvl>
   </w:abstractNum>
-  <w:abstractNum w:abstractNumId="17" w15:restartNumberingAfterBreak="0">
+  <w:abstractNum w:abstractNumId="18" w15:restartNumberingAfterBreak="0">
     <w:nsid w:val="34474BBC"/>
     <w:multiLevelType w:val="hybridMultilevel"/>
     <w:tmpl w:val="12EC39D6"/>
@@ -9703,7 +10014,7 @@
       </w:rPr>
     </w:lvl>
   </w:abstractNum>
-  <w:abstractNum w:abstractNumId="18" w15:restartNumberingAfterBreak="0">
+  <w:abstractNum w:abstractNumId="19" w15:restartNumberingAfterBreak="0">
     <w:nsid w:val="392B5C0A"/>
     <w:multiLevelType w:val="multilevel"/>
     <w:tmpl w:val="95A2127A"/>
@@ -9821,7 +10132,7 @@
       </w:rPr>
     </w:lvl>
   </w:abstractNum>
-  <w:abstractNum w:abstractNumId="19" w15:restartNumberingAfterBreak="0">
+  <w:abstractNum w:abstractNumId="20" w15:restartNumberingAfterBreak="0">
     <w:nsid w:val="398C67CD"/>
     <w:multiLevelType w:val="multilevel"/>
     <w:tmpl w:val="95A2127A"/>
@@ -9939,7 +10250,7 @@
       </w:rPr>
     </w:lvl>
   </w:abstractNum>
-  <w:abstractNum w:abstractNumId="20" w15:restartNumberingAfterBreak="0">
+  <w:abstractNum w:abstractNumId="21" w15:restartNumberingAfterBreak="0">
     <w:nsid w:val="39D55FCC"/>
     <w:multiLevelType w:val="hybridMultilevel"/>
     <w:tmpl w:val="B2ACF2D4"/>
@@ -10052,7 +10363,7 @@
       </w:rPr>
     </w:lvl>
   </w:abstractNum>
-  <w:abstractNum w:abstractNumId="21" w15:restartNumberingAfterBreak="0">
+  <w:abstractNum w:abstractNumId="22" w15:restartNumberingAfterBreak="0">
     <w:nsid w:val="3B5C7882"/>
     <w:multiLevelType w:val="hybridMultilevel"/>
     <w:tmpl w:val="B98E248A"/>
@@ -10165,7 +10476,7 @@
       </w:rPr>
     </w:lvl>
   </w:abstractNum>
-  <w:abstractNum w:abstractNumId="22" w15:restartNumberingAfterBreak="0">
+  <w:abstractNum w:abstractNumId="23" w15:restartNumberingAfterBreak="0">
     <w:nsid w:val="402627FC"/>
     <w:multiLevelType w:val="multilevel"/>
     <w:tmpl w:val="1C09001F"/>
@@ -10251,7 +10562,7 @@
       </w:pPr>
     </w:lvl>
   </w:abstractNum>
-  <w:abstractNum w:abstractNumId="23" w15:restartNumberingAfterBreak="0">
+  <w:abstractNum w:abstractNumId="24" w15:restartNumberingAfterBreak="0">
     <w:nsid w:val="42D34A4B"/>
     <w:multiLevelType w:val="multilevel"/>
     <w:tmpl w:val="95A2127A"/>
@@ -10369,7 +10680,7 @@
       </w:rPr>
     </w:lvl>
   </w:abstractNum>
-  <w:abstractNum w:abstractNumId="24" w15:restartNumberingAfterBreak="0">
+  <w:abstractNum w:abstractNumId="25" w15:restartNumberingAfterBreak="0">
     <w:nsid w:val="48187518"/>
     <w:multiLevelType w:val="hybridMultilevel"/>
     <w:tmpl w:val="D8D644AC"/>
@@ -10482,7 +10793,7 @@
       </w:rPr>
     </w:lvl>
   </w:abstractNum>
-  <w:abstractNum w:abstractNumId="25" w15:restartNumberingAfterBreak="0">
+  <w:abstractNum w:abstractNumId="26" w15:restartNumberingAfterBreak="0">
     <w:nsid w:val="4FE13A3F"/>
     <w:multiLevelType w:val="hybridMultilevel"/>
     <w:tmpl w:val="7332DC14"/>
@@ -10595,7 +10906,7 @@
       </w:rPr>
     </w:lvl>
   </w:abstractNum>
-  <w:abstractNum w:abstractNumId="26" w15:restartNumberingAfterBreak="0">
+  <w:abstractNum w:abstractNumId="27" w15:restartNumberingAfterBreak="0">
     <w:nsid w:val="56263C58"/>
     <w:multiLevelType w:val="hybridMultilevel"/>
     <w:tmpl w:val="7FE28E6E"/>
@@ -10708,7 +11019,7 @@
       </w:rPr>
     </w:lvl>
   </w:abstractNum>
-  <w:abstractNum w:abstractNumId="27" w15:restartNumberingAfterBreak="0">
+  <w:abstractNum w:abstractNumId="28" w15:restartNumberingAfterBreak="0">
     <w:nsid w:val="58AE511F"/>
     <w:multiLevelType w:val="multilevel"/>
     <w:tmpl w:val="95A2127A"/>
@@ -10826,7 +11137,7 @@
       </w:rPr>
     </w:lvl>
   </w:abstractNum>
-  <w:abstractNum w:abstractNumId="28" w15:restartNumberingAfterBreak="0">
+  <w:abstractNum w:abstractNumId="29" w15:restartNumberingAfterBreak="0">
     <w:nsid w:val="592E0A0A"/>
     <w:multiLevelType w:val="hybridMultilevel"/>
     <w:tmpl w:val="C54C8534"/>
@@ -10939,7 +11250,7 @@
       </w:rPr>
     </w:lvl>
   </w:abstractNum>
-  <w:abstractNum w:abstractNumId="29" w15:restartNumberingAfterBreak="0">
+  <w:abstractNum w:abstractNumId="30" w15:restartNumberingAfterBreak="0">
     <w:nsid w:val="59C052BD"/>
     <w:multiLevelType w:val="hybridMultilevel"/>
     <w:tmpl w:val="E08875B4"/>
@@ -11052,7 +11363,7 @@
       </w:rPr>
     </w:lvl>
   </w:abstractNum>
-  <w:abstractNum w:abstractNumId="30" w15:restartNumberingAfterBreak="0">
+  <w:abstractNum w:abstractNumId="31" w15:restartNumberingAfterBreak="0">
     <w:nsid w:val="6A97769B"/>
     <w:multiLevelType w:val="hybridMultilevel"/>
     <w:tmpl w:val="BFD00A98"/>
@@ -11165,7 +11476,7 @@
       </w:rPr>
     </w:lvl>
   </w:abstractNum>
-  <w:abstractNum w:abstractNumId="31" w15:restartNumberingAfterBreak="0">
+  <w:abstractNum w:abstractNumId="32" w15:restartNumberingAfterBreak="0">
     <w:nsid w:val="6BF56FCD"/>
     <w:multiLevelType w:val="hybridMultilevel"/>
     <w:tmpl w:val="A9245DA2"/>
@@ -11278,7 +11589,93 @@
       </w:rPr>
     </w:lvl>
   </w:abstractNum>
-  <w:abstractNum w:abstractNumId="32" w15:restartNumberingAfterBreak="0">
+  <w:abstractNum w:abstractNumId="33" w15:restartNumberingAfterBreak="0">
+    <w:nsid w:val="6C0706B7"/>
+    <w:multiLevelType w:val="multilevel"/>
+    <w:tmpl w:val="1C09001F"/>
+    <w:lvl w:ilvl="0">
+      <w:start w:val="1"/>
+      <w:numFmt w:val="decimal"/>
+      <w:lvlText w:val="%1."/>
+      <w:lvlJc w:val="left"/>
+      <w:pPr>
+        <w:ind w:left="360" w:hanging="360"/>
+      </w:pPr>
+    </w:lvl>
+    <w:lvl w:ilvl="1">
+      <w:start w:val="1"/>
+      <w:numFmt w:val="decimal"/>
+      <w:lvlText w:val="%1.%2."/>
+      <w:lvlJc w:val="left"/>
+      <w:pPr>
+        <w:ind w:left="792" w:hanging="432"/>
+      </w:pPr>
+    </w:lvl>
+    <w:lvl w:ilvl="2">
+      <w:start w:val="1"/>
+      <w:numFmt w:val="decimal"/>
+      <w:lvlText w:val="%1.%2.%3."/>
+      <w:lvlJc w:val="left"/>
+      <w:pPr>
+        <w:ind w:left="1224" w:hanging="504"/>
+      </w:pPr>
+    </w:lvl>
+    <w:lvl w:ilvl="3">
+      <w:start w:val="1"/>
+      <w:numFmt w:val="decimal"/>
+      <w:lvlText w:val="%1.%2.%3.%4."/>
+      <w:lvlJc w:val="left"/>
+      <w:pPr>
+        <w:ind w:left="1728" w:hanging="648"/>
+      </w:pPr>
+    </w:lvl>
+    <w:lvl w:ilvl="4">
+      <w:start w:val="1"/>
+      <w:numFmt w:val="decimal"/>
+      <w:lvlText w:val="%1.%2.%3.%4.%5."/>
+      <w:lvlJc w:val="left"/>
+      <w:pPr>
+        <w:ind w:left="2232" w:hanging="792"/>
+      </w:pPr>
+    </w:lvl>
+    <w:lvl w:ilvl="5">
+      <w:start w:val="1"/>
+      <w:numFmt w:val="decimal"/>
+      <w:lvlText w:val="%1.%2.%3.%4.%5.%6."/>
+      <w:lvlJc w:val="left"/>
+      <w:pPr>
+        <w:ind w:left="2736" w:hanging="936"/>
+      </w:pPr>
+    </w:lvl>
+    <w:lvl w:ilvl="6">
+      <w:start w:val="1"/>
+      <w:numFmt w:val="decimal"/>
+      <w:lvlText w:val="%1.%2.%3.%4.%5.%6.%7."/>
+      <w:lvlJc w:val="left"/>
+      <w:pPr>
+        <w:ind w:left="3240" w:hanging="1080"/>
+      </w:pPr>
+    </w:lvl>
+    <w:lvl w:ilvl="7">
+      <w:start w:val="1"/>
+      <w:numFmt w:val="decimal"/>
+      <w:lvlText w:val="%1.%2.%3.%4.%5.%6.%7.%8."/>
+      <w:lvlJc w:val="left"/>
+      <w:pPr>
+        <w:ind w:left="3744" w:hanging="1224"/>
+      </w:pPr>
+    </w:lvl>
+    <w:lvl w:ilvl="8">
+      <w:start w:val="1"/>
+      <w:numFmt w:val="decimal"/>
+      <w:lvlText w:val="%1.%2.%3.%4.%5.%6.%7.%8.%9."/>
+      <w:lvlJc w:val="left"/>
+      <w:pPr>
+        <w:ind w:left="4320" w:hanging="1440"/>
+      </w:pPr>
+    </w:lvl>
+  </w:abstractNum>
+  <w:abstractNum w:abstractNumId="34" w15:restartNumberingAfterBreak="0">
     <w:nsid w:val="6D5F1773"/>
     <w:multiLevelType w:val="hybridMultilevel"/>
     <w:tmpl w:val="AFA00F98"/>
@@ -11364,7 +11761,7 @@
       </w:pPr>
     </w:lvl>
   </w:abstractNum>
-  <w:abstractNum w:abstractNumId="33" w15:restartNumberingAfterBreak="0">
+  <w:abstractNum w:abstractNumId="35" w15:restartNumberingAfterBreak="0">
     <w:nsid w:val="73722DED"/>
     <w:multiLevelType w:val="multilevel"/>
     <w:tmpl w:val="0409001F"/>
@@ -11450,7 +11847,7 @@
       </w:pPr>
     </w:lvl>
   </w:abstractNum>
-  <w:abstractNum w:abstractNumId="34" w15:restartNumberingAfterBreak="0">
+  <w:abstractNum w:abstractNumId="36" w15:restartNumberingAfterBreak="0">
     <w:nsid w:val="78A51851"/>
     <w:multiLevelType w:val="hybridMultilevel"/>
     <w:tmpl w:val="002E2796"/>
@@ -11563,7 +11960,7 @@
       </w:rPr>
     </w:lvl>
   </w:abstractNum>
-  <w:abstractNum w:abstractNumId="35" w15:restartNumberingAfterBreak="0">
+  <w:abstractNum w:abstractNumId="37" w15:restartNumberingAfterBreak="0">
     <w:nsid w:val="7ABE18F6"/>
     <w:multiLevelType w:val="hybridMultilevel"/>
     <w:tmpl w:val="780031E8"/>
@@ -11676,7 +12073,7 @@
       </w:rPr>
     </w:lvl>
   </w:abstractNum>
-  <w:abstractNum w:abstractNumId="36" w15:restartNumberingAfterBreak="0">
+  <w:abstractNum w:abstractNumId="38" w15:restartNumberingAfterBreak="0">
     <w:nsid w:val="7BA64F8C"/>
     <w:multiLevelType w:val="hybridMultilevel"/>
     <w:tmpl w:val="EE9ED922"/>
@@ -11789,7 +12186,7 @@
       </w:rPr>
     </w:lvl>
   </w:abstractNum>
-  <w:abstractNum w:abstractNumId="37" w15:restartNumberingAfterBreak="0">
+  <w:abstractNum w:abstractNumId="39" w15:restartNumberingAfterBreak="0">
     <w:nsid w:val="7E333F37"/>
     <w:multiLevelType w:val="hybridMultilevel"/>
     <w:tmpl w:val="B0FEA188"/>
@@ -11903,100 +12300,100 @@
     </w:lvl>
   </w:abstractNum>
   <w:num w:numId="1">
-    <w:abstractNumId w:val="18"/>
+    <w:abstractNumId w:val="19"/>
   </w:num>
   <w:num w:numId="2">
     <w:abstractNumId w:val="7"/>
   </w:num>
   <w:num w:numId="3">
-    <w:abstractNumId w:val="26"/>
+    <w:abstractNumId w:val="27"/>
   </w:num>
   <w:num w:numId="4">
-    <w:abstractNumId w:val="20"/>
+    <w:abstractNumId w:val="21"/>
   </w:num>
   <w:num w:numId="5">
     <w:abstractNumId w:val="6"/>
   </w:num>
   <w:num w:numId="6">
-    <w:abstractNumId w:val="34"/>
+    <w:abstractNumId w:val="36"/>
   </w:num>
   <w:num w:numId="7">
-    <w:abstractNumId w:val="35"/>
+    <w:abstractNumId w:val="37"/>
   </w:num>
   <w:num w:numId="8">
     <w:abstractNumId w:val="10"/>
   </w:num>
   <w:num w:numId="9">
-    <w:abstractNumId w:val="15"/>
+    <w:abstractNumId w:val="16"/>
   </w:num>
   <w:num w:numId="10">
-    <w:abstractNumId w:val="24"/>
+    <w:abstractNumId w:val="25"/>
   </w:num>
   <w:num w:numId="11">
     <w:abstractNumId w:val="9"/>
   </w:num>
   <w:num w:numId="12">
-    <w:abstractNumId w:val="30"/>
+    <w:abstractNumId w:val="31"/>
   </w:num>
   <w:num w:numId="13">
-    <w:abstractNumId w:val="37"/>
+    <w:abstractNumId w:val="39"/>
   </w:num>
   <w:num w:numId="14">
-    <w:abstractNumId w:val="16"/>
+    <w:abstractNumId w:val="17"/>
   </w:num>
   <w:num w:numId="15">
     <w:abstractNumId w:val="11"/>
   </w:num>
   <w:num w:numId="16">
-    <w:abstractNumId w:val="19"/>
+    <w:abstractNumId w:val="20"/>
   </w:num>
   <w:num w:numId="17">
     <w:abstractNumId w:val="2"/>
   </w:num>
   <w:num w:numId="18">
-    <w:abstractNumId w:val="13"/>
+    <w:abstractNumId w:val="14"/>
   </w:num>
   <w:num w:numId="19">
-    <w:abstractNumId w:val="17"/>
+    <w:abstractNumId w:val="18"/>
   </w:num>
   <w:num w:numId="20">
-    <w:abstractNumId w:val="14"/>
+    <w:abstractNumId w:val="15"/>
   </w:num>
   <w:num w:numId="21">
-    <w:abstractNumId w:val="36"/>
+    <w:abstractNumId w:val="38"/>
   </w:num>
   <w:num w:numId="22">
-    <w:abstractNumId w:val="21"/>
+    <w:abstractNumId w:val="22"/>
   </w:num>
   <w:num w:numId="23">
     <w:abstractNumId w:val="8"/>
   </w:num>
   <w:num w:numId="24">
-    <w:abstractNumId w:val="28"/>
+    <w:abstractNumId w:val="29"/>
   </w:num>
   <w:num w:numId="25">
-    <w:abstractNumId w:val="33"/>
+    <w:abstractNumId w:val="35"/>
   </w:num>
   <w:num w:numId="26">
-    <w:abstractNumId w:val="12"/>
+    <w:abstractNumId w:val="13"/>
   </w:num>
   <w:num w:numId="27">
-    <w:abstractNumId w:val="32"/>
+    <w:abstractNumId w:val="34"/>
   </w:num>
   <w:num w:numId="28">
-    <w:abstractNumId w:val="29"/>
+    <w:abstractNumId w:val="30"/>
   </w:num>
   <w:num w:numId="29">
     <w:abstractNumId w:val="5"/>
   </w:num>
   <w:num w:numId="30">
-    <w:abstractNumId w:val="27"/>
+    <w:abstractNumId w:val="28"/>
   </w:num>
   <w:num w:numId="31">
-    <w:abstractNumId w:val="22"/>
+    <w:abstractNumId w:val="23"/>
   </w:num>
   <w:num w:numId="32">
-    <w:abstractNumId w:val="25"/>
+    <w:abstractNumId w:val="26"/>
   </w:num>
   <w:num w:numId="33">
     <w:abstractNumId w:val="4"/>
@@ -12008,13 +12405,19 @@
     <w:abstractNumId w:val="1"/>
   </w:num>
   <w:num w:numId="36">
-    <w:abstractNumId w:val="23"/>
+    <w:abstractNumId w:val="24"/>
   </w:num>
   <w:num w:numId="37">
     <w:abstractNumId w:val="0"/>
   </w:num>
   <w:num w:numId="38">
-    <w:abstractNumId w:val="31"/>
+    <w:abstractNumId w:val="32"/>
+  </w:num>
+  <w:num w:numId="39">
+    <w:abstractNumId w:val="33"/>
+  </w:num>
+  <w:num w:numId="40">
+    <w:abstractNumId w:val="12"/>
   </w:num>
   <w:numIdMacAtCleanup w:val="20"/>
 </w:numbering>
@@ -13170,7 +13573,7 @@
 </file>
 
 <file path=customXml/itemProps2.xml><?xml version="1.0" encoding="utf-8"?>
-<ds:datastoreItem xmlns:ds="http://schemas.openxmlformats.org/officeDocument/2006/customXml" ds:itemID="{B0422C18-3E0A-44E7-A263-BA6E9AD54A59}">
+<ds:datastoreItem xmlns:ds="http://schemas.openxmlformats.org/officeDocument/2006/customXml" ds:itemID="{5E2F3750-33DC-42E2-9688-20300C14D936}">
   <ds:schemaRefs>
     <ds:schemaRef ds:uri="http://schemas.openxmlformats.org/officeDocument/2006/bibliography"/>
   </ds:schemaRefs>

</xml_diff>

<commit_message>
Addedd detail Next step to review Database, exe and Stored proc
</commit_message>
<xml_diff>
--- a/Documentation/CatalogueMaintenance/CatalogueMaintenanceV1.docx
+++ b/Documentation/CatalogueMaintenance/CatalogueMaintenanceV1.docx
@@ -10,7 +10,6 @@
           <w:docPartUnique/>
         </w:docPartObj>
       </w:sdtPr>
-      <w:sdtEndPr/>
       <w:sdtContent>
         <w:p>
           <w:r>
@@ -185,7 +184,6 @@
                                         <w:calendar w:val="gregorian"/>
                                       </w:date>
                                     </w:sdtPr>
-                                    <w:sdtEndPr/>
                                     <w:sdtContent>
                                       <w:r>
                                         <w:rPr>
@@ -367,7 +365,6 @@
                                   <w:calendar w:val="gregorian"/>
                                 </w:date>
                               </w:sdtPr>
-                              <w:sdtEndPr/>
                               <w:sdtContent>
                                 <w:r>
                                   <w:rPr>
@@ -621,7 +618,6 @@
                                     <w:dataBinding w:prefixMappings="xmlns:ns0='http://schemas.microsoft.com/office/2006/coverPageProps' " w:xpath="/ns0:CoverPageProperties[1]/ns0:Abstract[1]" w:storeItemID="{55AF091B-3C7A-41E3-B477-F2FDAA23CFDA}"/>
                                     <w:text w:multiLine="1"/>
                                   </w:sdtPr>
-                                  <w:sdtEndPr/>
                                   <w:sdtContent>
                                     <w:r>
                                       <w:rPr>
@@ -751,7 +747,6 @@
                               <w:dataBinding w:prefixMappings="xmlns:ns0='http://schemas.microsoft.com/office/2006/coverPageProps' " w:xpath="/ns0:CoverPageProperties[1]/ns0:Abstract[1]" w:storeItemID="{55AF091B-3C7A-41E3-B477-F2FDAA23CFDA}"/>
                               <w:text w:multiLine="1"/>
                             </w:sdtPr>
-                            <w:sdtEndPr/>
                             <w:sdtContent>
                               <w:r>
                                 <w:rPr>
@@ -7923,8 +7918,6 @@
       <w:r>
         <w:t xml:space="preserve"> and would differ from those for vehicle or turbo charger.</w:t>
       </w:r>
-      <w:bookmarkStart w:id="9" w:name="_GoBack"/>
-      <w:bookmarkEnd w:id="9"/>
     </w:p>
     <w:p>
       <w:pPr>
@@ -8081,6 +8074,9 @@
     </w:p>
     <w:p/>
     <w:p>
+      <w:pPr>
+        <w:jc w:val="both"/>
+      </w:pPr>
       <w:r>
         <w:lastRenderedPageBreak/>
         <w:t xml:space="preserve">The </w:t>
@@ -8095,20 +8091,250 @@
       <w:r>
         <w:t xml:space="preserve"> functionality is where end users </w:t>
       </w:r>
-      <w:proofErr w:type="gramStart"/>
-      <w:r>
-        <w:t>are able to</w:t>
-      </w:r>
-      <w:proofErr w:type="gramEnd"/>
+      <w:r>
+        <w:t>can</w:t>
+      </w:r>
       <w:r>
         <w:t xml:space="preserve"> bring the backend of the business into a consolidated view where maintenance is done to ensure that the base calculations, pre-customer discounts, are optimally structured.</w:t>
       </w:r>
     </w:p>
     <w:p>
-      <w:r>
-        <w:rPr>
-          <w:noProof/>
-        </w:rPr>
+      <w:pPr>
+        <w:jc w:val="both"/>
+      </w:pPr>
+      <w:r>
+        <w:t xml:space="preserve">This user interface is included as it forms part of the ePart catalogue / decision support strategic configuration. From this user interface </w:t>
+      </w:r>
+      <w:r>
+        <w:t>the following functions that influence the ePart catalogue efficiency can be actioned:</w:t>
+      </w:r>
+    </w:p>
+    <w:p>
+      <w:pPr>
+        <w:pStyle w:val="ListParagraph"/>
+        <w:numPr>
+          <w:ilvl w:val="0"/>
+          <w:numId w:val="47"/>
+        </w:numPr>
+        <w:jc w:val="both"/>
+      </w:pPr>
+      <w:r>
+        <w:t>S</w:t>
+      </w:r>
+      <w:r>
+        <w:t xml:space="preserve">uppliers are </w:t>
+      </w:r>
+      <w:r>
+        <w:t xml:space="preserve">defined as preferred </w:t>
+      </w:r>
+      <w:r>
+        <w:t xml:space="preserve">suppliers to order from. This is also structured in a sequence of preference. The workbench allows the user to add to purchase order using one of the action buttons on the taskbar. The quantity is added as a </w:t>
+      </w:r>
+      <w:r>
+        <w:rPr>
+          <w:b/>
+        </w:rPr>
+        <w:t>suggested</w:t>
+      </w:r>
+      <w:r>
+        <w:t xml:space="preserve"> quantity to any one of the related suppliers </w:t>
+      </w:r>
+      <w:r>
+        <w:rPr>
+          <w:b/>
+          <w:i/>
+        </w:rPr>
+        <w:t>open</w:t>
+      </w:r>
+      <w:r>
+        <w:rPr>
+          <w:b/>
+          <w:i/>
+        </w:rPr>
+        <w:t xml:space="preserve"> to add to</w:t>
+      </w:r>
+      <w:r>
+        <w:t xml:space="preserve"> purchase order – this is a specific supplier purchase order </w:t>
+      </w:r>
+      <w:r>
+        <w:t>with status</w:t>
+      </w:r>
+      <w:r>
+        <w:t xml:space="preserve"> </w:t>
+      </w:r>
+      <w:r>
+        <w:rPr>
+          <w:b/>
+          <w:i/>
+        </w:rPr>
+        <w:t>suggested</w:t>
+      </w:r>
+      <w:r>
+        <w:t>.</w:t>
+      </w:r>
+    </w:p>
+    <w:p>
+      <w:pPr>
+        <w:pStyle w:val="ListParagraph"/>
+        <w:jc w:val="both"/>
+      </w:pPr>
+    </w:p>
+    <w:p>
+      <w:pPr>
+        <w:pStyle w:val="ListParagraph"/>
+        <w:jc w:val="both"/>
+      </w:pPr>
+      <w:r>
+        <w:t>The suggested quantity is a calculation base on a formula known as the AMS (Average Monthly Sales) formula which is a rolling average of averages.</w:t>
+      </w:r>
+    </w:p>
+    <w:p>
+      <w:pPr>
+        <w:pStyle w:val="ListParagraph"/>
+        <w:jc w:val="both"/>
+      </w:pPr>
+    </w:p>
+    <w:p>
+      <w:pPr>
+        <w:pStyle w:val="ListParagraph"/>
+        <w:jc w:val="both"/>
+      </w:pPr>
+      <w:r>
+        <w:t>After adding the</w:t>
+      </w:r>
+      <w:r>
+        <w:t xml:space="preserve"> item to a purchase order in status </w:t>
+      </w:r>
+      <w:r>
+        <w:rPr>
+          <w:b/>
+          <w:i/>
+        </w:rPr>
+        <w:t>suggested</w:t>
+      </w:r>
+      <w:r>
+        <w:t>, the user can change the quantity as is needed based on prevailing indicators</w:t>
+      </w:r>
+      <w:r>
+        <w:t>.</w:t>
+      </w:r>
+    </w:p>
+    <w:p>
+      <w:pPr>
+        <w:pStyle w:val="ListParagraph"/>
+        <w:jc w:val="both"/>
+      </w:pPr>
+    </w:p>
+    <w:p>
+      <w:pPr>
+        <w:pStyle w:val="ListParagraph"/>
+        <w:jc w:val="both"/>
+      </w:pPr>
+      <w:r>
+        <w:t>On the user view, there is statistical detail around the specific item intended to assist the user to make a more informed purchasing decision.</w:t>
+      </w:r>
+      <w:bookmarkStart w:id="9" w:name="_GoBack"/>
+      <w:bookmarkEnd w:id="9"/>
+    </w:p>
+    <w:p>
+      <w:pPr>
+        <w:pStyle w:val="ListParagraph"/>
+        <w:jc w:val="both"/>
+      </w:pPr>
+    </w:p>
+    <w:p>
+      <w:pPr>
+        <w:pStyle w:val="ListParagraph"/>
+        <w:numPr>
+          <w:ilvl w:val="0"/>
+          <w:numId w:val="47"/>
+        </w:numPr>
+        <w:jc w:val="both"/>
+      </w:pPr>
+      <w:r>
+        <w:t>Importing goods from international sources usually provide greater margins thus the preference should be to optimise imports rather than ordering from local suppliers. However, local suppliers have the advantage of receiving goods within a short time where imported goods take an appreciably longer time to receive.</w:t>
+      </w:r>
+    </w:p>
+    <w:p>
+      <w:pPr>
+        <w:pStyle w:val="ListParagraph"/>
+        <w:jc w:val="both"/>
+      </w:pPr>
+    </w:p>
+    <w:p>
+      <w:pPr>
+        <w:pStyle w:val="ListParagraph"/>
+        <w:jc w:val="both"/>
+      </w:pPr>
+      <w:r>
+        <w:t xml:space="preserve">Using this interface allows user to initiate the function </w:t>
+      </w:r>
+      <w:r>
+        <w:rPr>
+          <w:b/>
+          <w:i/>
+        </w:rPr>
+        <w:t>add to purchase order</w:t>
+      </w:r>
+      <w:r>
+        <w:t xml:space="preserve"> amongst any number of suppliers.</w:t>
+      </w:r>
+    </w:p>
+    <w:p>
+      <w:pPr>
+        <w:pStyle w:val="ListParagraph"/>
+        <w:jc w:val="both"/>
+      </w:pPr>
+    </w:p>
+    <w:p>
+      <w:pPr>
+        <w:pStyle w:val="ListParagraph"/>
+        <w:numPr>
+          <w:ilvl w:val="0"/>
+          <w:numId w:val="47"/>
+        </w:numPr>
+        <w:jc w:val="both"/>
+      </w:pPr>
+      <w:r>
+        <w:t>In determining selling price</w:t>
+      </w:r>
+      <w:r>
+        <w:t xml:space="preserve">, suppliers can be </w:t>
+      </w:r>
+      <w:r>
+        <w:t xml:space="preserve">selected for selling price determination using the supplier’s price. Distinction is made between normal as well as whole sale selling price determination. </w:t>
+      </w:r>
+    </w:p>
+    <w:p>
+      <w:pPr>
+        <w:pStyle w:val="ListParagraph"/>
+        <w:jc w:val="both"/>
+      </w:pPr>
+    </w:p>
+    <w:p>
+      <w:pPr>
+        <w:pStyle w:val="ListParagraph"/>
+        <w:jc w:val="both"/>
+      </w:pPr>
+      <w:r>
+        <w:t>Technical: To optimise the price calculation process, there is a database trigger that is initiated to do pre-calculation of the base selling pricing lists using the revised supplier selection and their price to Engineparts.</w:t>
+      </w:r>
+    </w:p>
+    <w:p>
+      <w:pPr>
+        <w:pStyle w:val="ListParagraph"/>
+        <w:jc w:val="both"/>
+      </w:pPr>
+    </w:p>
+    <w:p>
+      <w:pPr>
+        <w:jc w:val="both"/>
+      </w:pPr>
+      <w:r>
+        <w:rPr>
+          <w:noProof/>
+        </w:rPr>
+        <w:lastRenderedPageBreak/>
         <w:drawing>
           <wp:anchor distT="0" distB="0" distL="114300" distR="114300" simplePos="0" relativeHeight="251701248" behindDoc="0" locked="0" layoutInCell="1" allowOverlap="1" wp14:anchorId="2603D954" wp14:editId="72FB7D65">
             <wp:simplePos x="0" y="0"/>
@@ -13263,6 +13489,119 @@
     </w:lvl>
   </w:abstractNum>
   <w:abstractNum w:abstractNumId="34" w15:restartNumberingAfterBreak="0">
+    <w:nsid w:val="567B7DFE"/>
+    <w:multiLevelType w:val="hybridMultilevel"/>
+    <w:tmpl w:val="B38EDDE8"/>
+    <w:lvl w:ilvl="0" w:tplc="1C090001">
+      <w:start w:val="1"/>
+      <w:numFmt w:val="bullet"/>
+      <w:lvlText w:val=""/>
+      <w:lvlJc w:val="left"/>
+      <w:pPr>
+        <w:ind w:left="720" w:hanging="360"/>
+      </w:pPr>
+      <w:rPr>
+        <w:rFonts w:ascii="Symbol" w:hAnsi="Symbol" w:hint="default"/>
+      </w:rPr>
+    </w:lvl>
+    <w:lvl w:ilvl="1" w:tplc="1C090003" w:tentative="1">
+      <w:start w:val="1"/>
+      <w:numFmt w:val="bullet"/>
+      <w:lvlText w:val="o"/>
+      <w:lvlJc w:val="left"/>
+      <w:pPr>
+        <w:ind w:left="1440" w:hanging="360"/>
+      </w:pPr>
+      <w:rPr>
+        <w:rFonts w:ascii="Courier New" w:hAnsi="Courier New" w:cs="Courier New" w:hint="default"/>
+      </w:rPr>
+    </w:lvl>
+    <w:lvl w:ilvl="2" w:tplc="1C090005" w:tentative="1">
+      <w:start w:val="1"/>
+      <w:numFmt w:val="bullet"/>
+      <w:lvlText w:val=""/>
+      <w:lvlJc w:val="left"/>
+      <w:pPr>
+        <w:ind w:left="2160" w:hanging="360"/>
+      </w:pPr>
+      <w:rPr>
+        <w:rFonts w:ascii="Wingdings" w:hAnsi="Wingdings" w:hint="default"/>
+      </w:rPr>
+    </w:lvl>
+    <w:lvl w:ilvl="3" w:tplc="1C090001" w:tentative="1">
+      <w:start w:val="1"/>
+      <w:numFmt w:val="bullet"/>
+      <w:lvlText w:val=""/>
+      <w:lvlJc w:val="left"/>
+      <w:pPr>
+        <w:ind w:left="2880" w:hanging="360"/>
+      </w:pPr>
+      <w:rPr>
+        <w:rFonts w:ascii="Symbol" w:hAnsi="Symbol" w:hint="default"/>
+      </w:rPr>
+    </w:lvl>
+    <w:lvl w:ilvl="4" w:tplc="1C090003" w:tentative="1">
+      <w:start w:val="1"/>
+      <w:numFmt w:val="bullet"/>
+      <w:lvlText w:val="o"/>
+      <w:lvlJc w:val="left"/>
+      <w:pPr>
+        <w:ind w:left="3600" w:hanging="360"/>
+      </w:pPr>
+      <w:rPr>
+        <w:rFonts w:ascii="Courier New" w:hAnsi="Courier New" w:cs="Courier New" w:hint="default"/>
+      </w:rPr>
+    </w:lvl>
+    <w:lvl w:ilvl="5" w:tplc="1C090005" w:tentative="1">
+      <w:start w:val="1"/>
+      <w:numFmt w:val="bullet"/>
+      <w:lvlText w:val=""/>
+      <w:lvlJc w:val="left"/>
+      <w:pPr>
+        <w:ind w:left="4320" w:hanging="360"/>
+      </w:pPr>
+      <w:rPr>
+        <w:rFonts w:ascii="Wingdings" w:hAnsi="Wingdings" w:hint="default"/>
+      </w:rPr>
+    </w:lvl>
+    <w:lvl w:ilvl="6" w:tplc="1C090001" w:tentative="1">
+      <w:start w:val="1"/>
+      <w:numFmt w:val="bullet"/>
+      <w:lvlText w:val=""/>
+      <w:lvlJc w:val="left"/>
+      <w:pPr>
+        <w:ind w:left="5040" w:hanging="360"/>
+      </w:pPr>
+      <w:rPr>
+        <w:rFonts w:ascii="Symbol" w:hAnsi="Symbol" w:hint="default"/>
+      </w:rPr>
+    </w:lvl>
+    <w:lvl w:ilvl="7" w:tplc="1C090003" w:tentative="1">
+      <w:start w:val="1"/>
+      <w:numFmt w:val="bullet"/>
+      <w:lvlText w:val="o"/>
+      <w:lvlJc w:val="left"/>
+      <w:pPr>
+        <w:ind w:left="5760" w:hanging="360"/>
+      </w:pPr>
+      <w:rPr>
+        <w:rFonts w:ascii="Courier New" w:hAnsi="Courier New" w:cs="Courier New" w:hint="default"/>
+      </w:rPr>
+    </w:lvl>
+    <w:lvl w:ilvl="8" w:tplc="1C090005" w:tentative="1">
+      <w:start w:val="1"/>
+      <w:numFmt w:val="bullet"/>
+      <w:lvlText w:val=""/>
+      <w:lvlJc w:val="left"/>
+      <w:pPr>
+        <w:ind w:left="6480" w:hanging="360"/>
+      </w:pPr>
+      <w:rPr>
+        <w:rFonts w:ascii="Wingdings" w:hAnsi="Wingdings" w:hint="default"/>
+      </w:rPr>
+    </w:lvl>
+  </w:abstractNum>
+  <w:abstractNum w:abstractNumId="35" w15:restartNumberingAfterBreak="0">
     <w:nsid w:val="58AE511F"/>
     <w:multiLevelType w:val="multilevel"/>
     <w:tmpl w:val="95A2127A"/>
@@ -13380,7 +13719,7 @@
       </w:rPr>
     </w:lvl>
   </w:abstractNum>
-  <w:abstractNum w:abstractNumId="35" w15:restartNumberingAfterBreak="0">
+  <w:abstractNum w:abstractNumId="36" w15:restartNumberingAfterBreak="0">
     <w:nsid w:val="592E0A0A"/>
     <w:multiLevelType w:val="hybridMultilevel"/>
     <w:tmpl w:val="C54C8534"/>
@@ -13493,7 +13832,7 @@
       </w:rPr>
     </w:lvl>
   </w:abstractNum>
-  <w:abstractNum w:abstractNumId="36" w15:restartNumberingAfterBreak="0">
+  <w:abstractNum w:abstractNumId="37" w15:restartNumberingAfterBreak="0">
     <w:nsid w:val="59C052BD"/>
     <w:multiLevelType w:val="hybridMultilevel"/>
     <w:tmpl w:val="E08875B4"/>
@@ -13606,7 +13945,7 @@
       </w:rPr>
     </w:lvl>
   </w:abstractNum>
-  <w:abstractNum w:abstractNumId="37" w15:restartNumberingAfterBreak="0">
+  <w:abstractNum w:abstractNumId="38" w15:restartNumberingAfterBreak="0">
     <w:nsid w:val="6A97769B"/>
     <w:multiLevelType w:val="hybridMultilevel"/>
     <w:tmpl w:val="BFD00A98"/>
@@ -13719,7 +14058,7 @@
       </w:rPr>
     </w:lvl>
   </w:abstractNum>
-  <w:abstractNum w:abstractNumId="38" w15:restartNumberingAfterBreak="0">
+  <w:abstractNum w:abstractNumId="39" w15:restartNumberingAfterBreak="0">
     <w:nsid w:val="6BF56FCD"/>
     <w:multiLevelType w:val="hybridMultilevel"/>
     <w:tmpl w:val="A9245DA2"/>
@@ -13832,7 +14171,7 @@
       </w:rPr>
     </w:lvl>
   </w:abstractNum>
-  <w:abstractNum w:abstractNumId="39" w15:restartNumberingAfterBreak="0">
+  <w:abstractNum w:abstractNumId="40" w15:restartNumberingAfterBreak="0">
     <w:nsid w:val="6C0706B7"/>
     <w:multiLevelType w:val="multilevel"/>
     <w:tmpl w:val="1C09001F"/>
@@ -13918,7 +14257,7 @@
       </w:pPr>
     </w:lvl>
   </w:abstractNum>
-  <w:abstractNum w:abstractNumId="40" w15:restartNumberingAfterBreak="0">
+  <w:abstractNum w:abstractNumId="41" w15:restartNumberingAfterBreak="0">
     <w:nsid w:val="6D5F1773"/>
     <w:multiLevelType w:val="hybridMultilevel"/>
     <w:tmpl w:val="AFA00F98"/>
@@ -14004,7 +14343,7 @@
       </w:pPr>
     </w:lvl>
   </w:abstractNum>
-  <w:abstractNum w:abstractNumId="41" w15:restartNumberingAfterBreak="0">
+  <w:abstractNum w:abstractNumId="42" w15:restartNumberingAfterBreak="0">
     <w:nsid w:val="73722DED"/>
     <w:multiLevelType w:val="multilevel"/>
     <w:tmpl w:val="0409001F"/>
@@ -14090,7 +14429,7 @@
       </w:pPr>
     </w:lvl>
   </w:abstractNum>
-  <w:abstractNum w:abstractNumId="42" w15:restartNumberingAfterBreak="0">
+  <w:abstractNum w:abstractNumId="43" w15:restartNumberingAfterBreak="0">
     <w:nsid w:val="78A51851"/>
     <w:multiLevelType w:val="hybridMultilevel"/>
     <w:tmpl w:val="002E2796"/>
@@ -14203,7 +14542,7 @@
       </w:rPr>
     </w:lvl>
   </w:abstractNum>
-  <w:abstractNum w:abstractNumId="43" w15:restartNumberingAfterBreak="0">
+  <w:abstractNum w:abstractNumId="44" w15:restartNumberingAfterBreak="0">
     <w:nsid w:val="7ABE18F6"/>
     <w:multiLevelType w:val="hybridMultilevel"/>
     <w:tmpl w:val="780031E8"/>
@@ -14316,7 +14655,7 @@
       </w:rPr>
     </w:lvl>
   </w:abstractNum>
-  <w:abstractNum w:abstractNumId="44" w15:restartNumberingAfterBreak="0">
+  <w:abstractNum w:abstractNumId="45" w15:restartNumberingAfterBreak="0">
     <w:nsid w:val="7BA64F8C"/>
     <w:multiLevelType w:val="hybridMultilevel"/>
     <w:tmpl w:val="EE9ED922"/>
@@ -14429,7 +14768,7 @@
       </w:rPr>
     </w:lvl>
   </w:abstractNum>
-  <w:abstractNum w:abstractNumId="45" w15:restartNumberingAfterBreak="0">
+  <w:abstractNum w:abstractNumId="46" w15:restartNumberingAfterBreak="0">
     <w:nsid w:val="7E333F37"/>
     <w:multiLevelType w:val="hybridMultilevel"/>
     <w:tmpl w:val="B0FEA188"/>
@@ -14558,10 +14897,10 @@
     <w:abstractNumId w:val="8"/>
   </w:num>
   <w:num w:numId="6">
-    <w:abstractNumId w:val="42"/>
+    <w:abstractNumId w:val="43"/>
   </w:num>
   <w:num w:numId="7">
-    <w:abstractNumId w:val="43"/>
+    <w:abstractNumId w:val="44"/>
   </w:num>
   <w:num w:numId="8">
     <w:abstractNumId w:val="12"/>
@@ -14576,10 +14915,10 @@
     <w:abstractNumId w:val="11"/>
   </w:num>
   <w:num w:numId="12">
-    <w:abstractNumId w:val="37"/>
+    <w:abstractNumId w:val="38"/>
   </w:num>
   <w:num w:numId="13">
-    <w:abstractNumId w:val="45"/>
+    <w:abstractNumId w:val="46"/>
   </w:num>
   <w:num w:numId="14">
     <w:abstractNumId w:val="21"/>
@@ -14603,7 +14942,7 @@
     <w:abstractNumId w:val="19"/>
   </w:num>
   <w:num w:numId="21">
-    <w:abstractNumId w:val="44"/>
+    <w:abstractNumId w:val="45"/>
   </w:num>
   <w:num w:numId="22">
     <w:abstractNumId w:val="27"/>
@@ -14612,25 +14951,25 @@
     <w:abstractNumId w:val="10"/>
   </w:num>
   <w:num w:numId="24">
-    <w:abstractNumId w:val="35"/>
+    <w:abstractNumId w:val="36"/>
   </w:num>
   <w:num w:numId="25">
-    <w:abstractNumId w:val="41"/>
+    <w:abstractNumId w:val="42"/>
   </w:num>
   <w:num w:numId="26">
     <w:abstractNumId w:val="17"/>
   </w:num>
   <w:num w:numId="27">
-    <w:abstractNumId w:val="40"/>
+    <w:abstractNumId w:val="41"/>
   </w:num>
   <w:num w:numId="28">
-    <w:abstractNumId w:val="36"/>
+    <w:abstractNumId w:val="37"/>
   </w:num>
   <w:num w:numId="29">
     <w:abstractNumId w:val="7"/>
   </w:num>
   <w:num w:numId="30">
-    <w:abstractNumId w:val="34"/>
+    <w:abstractNumId w:val="35"/>
   </w:num>
   <w:num w:numId="31">
     <w:abstractNumId w:val="29"/>
@@ -14654,10 +14993,10 @@
     <w:abstractNumId w:val="0"/>
   </w:num>
   <w:num w:numId="38">
-    <w:abstractNumId w:val="38"/>
+    <w:abstractNumId w:val="39"/>
   </w:num>
   <w:num w:numId="39">
-    <w:abstractNumId w:val="39"/>
+    <w:abstractNumId w:val="40"/>
   </w:num>
   <w:num w:numId="40">
     <w:abstractNumId w:val="16"/>
@@ -14679,6 +15018,9 @@
   </w:num>
   <w:num w:numId="46">
     <w:abstractNumId w:val="14"/>
+  </w:num>
+  <w:num w:numId="47">
+    <w:abstractNumId w:val="34"/>
   </w:num>
   <w:numIdMacAtCleanup w:val="20"/>
 </w:numbering>
@@ -15834,7 +16176,7 @@
 </file>
 
 <file path=customXml/itemProps2.xml><?xml version="1.0" encoding="utf-8"?>
-<ds:datastoreItem xmlns:ds="http://schemas.openxmlformats.org/officeDocument/2006/customXml" ds:itemID="{60CDE907-485C-42FF-B728-310C229752BD}">
+<ds:datastoreItem xmlns:ds="http://schemas.openxmlformats.org/officeDocument/2006/customXml" ds:itemID="{583B8FBF-8E4D-4681-9CA2-708520092AA4}">
   <ds:schemaRefs>
     <ds:schemaRef ds:uri="http://schemas.openxmlformats.org/officeDocument/2006/bibliography"/>
   </ds:schemaRefs>

</xml_diff>

<commit_message>
Reimplemented missing change in catalogue maintenance doc.
</commit_message>
<xml_diff>
--- a/Documentation/CatalogueMaintenance/CatalogueMaintenanceV1.docx
+++ b/Documentation/CatalogueMaintenance/CatalogueMaintenanceV1.docx
@@ -12,6 +12,8 @@
       </w:sdtPr>
       <w:sdtEndPr/>
       <w:sdtContent>
+        <w:bookmarkStart w:id="0" w:name="_GoBack" w:displacedByCustomXml="prev"/>
+        <w:bookmarkEnd w:id="0" w:displacedByCustomXml="prev"/>
         <w:p>
           <w:r>
             <w:rPr>
@@ -1018,7 +1020,6 @@
         <w:t>Table of Contents</w:t>
       </w:r>
     </w:p>
-    <w:p/>
     <w:p>
       <w:pPr>
         <w:pStyle w:val="TOC1"/>
@@ -1062,7 +1063,7 @@
         <w:rPr>
           <w:noProof/>
         </w:rPr>
-        <w:instrText xml:space="preserve"> PAGEREF _Toc535491624 \h </w:instrText>
+        <w:instrText xml:space="preserve"> PAGEREF _Toc1568809 \h </w:instrText>
       </w:r>
       <w:r>
         <w:rPr>
@@ -1137,7 +1138,7 @@
         <w:rPr>
           <w:noProof/>
         </w:rPr>
-        <w:instrText xml:space="preserve"> PAGEREF _Toc535491625 \h </w:instrText>
+        <w:instrText xml:space="preserve"> PAGEREF _Toc1568810 \h </w:instrText>
       </w:r>
       <w:r>
         <w:rPr>
@@ -1212,7 +1213,7 @@
         <w:rPr>
           <w:noProof/>
         </w:rPr>
-        <w:instrText xml:space="preserve"> PAGEREF _Toc535491626 \h </w:instrText>
+        <w:instrText xml:space="preserve"> PAGEREF _Toc1568811 \h </w:instrText>
       </w:r>
       <w:r>
         <w:rPr>
@@ -1287,7 +1288,7 @@
         <w:rPr>
           <w:noProof/>
         </w:rPr>
-        <w:instrText xml:space="preserve"> PAGEREF _Toc535491627 \h </w:instrText>
+        <w:instrText xml:space="preserve"> PAGEREF _Toc1568812 \h </w:instrText>
       </w:r>
       <w:r>
         <w:rPr>
@@ -1362,7 +1363,7 @@
         <w:rPr>
           <w:noProof/>
         </w:rPr>
-        <w:instrText xml:space="preserve"> PAGEREF _Toc535491628 \h </w:instrText>
+        <w:instrText xml:space="preserve"> PAGEREF _Toc1568813 \h </w:instrText>
       </w:r>
       <w:r>
         <w:rPr>
@@ -1437,7 +1438,7 @@
         <w:rPr>
           <w:noProof/>
         </w:rPr>
-        <w:instrText xml:space="preserve"> PAGEREF _Toc535491629 \h </w:instrText>
+        <w:instrText xml:space="preserve"> PAGEREF _Toc1568814 \h </w:instrText>
       </w:r>
       <w:r>
         <w:rPr>
@@ -1494,7 +1495,7 @@
         <w:rPr>
           <w:noProof/>
         </w:rPr>
-        <w:t>Multiple supplier for same part</w:t>
+        <w:t>Multiple suppliers for same part</w:t>
       </w:r>
       <w:r>
         <w:rPr>
@@ -1512,7 +1513,7 @@
         <w:rPr>
           <w:noProof/>
         </w:rPr>
-        <w:instrText xml:space="preserve"> PAGEREF _Toc535491630 \h </w:instrText>
+        <w:instrText xml:space="preserve"> PAGEREF _Toc1568815 \h </w:instrText>
       </w:r>
       <w:r>
         <w:rPr>
@@ -1587,7 +1588,7 @@
         <w:rPr>
           <w:noProof/>
         </w:rPr>
-        <w:instrText xml:space="preserve"> PAGEREF _Toc535491631 \h </w:instrText>
+        <w:instrText xml:space="preserve"> PAGEREF _Toc1568816 \h </w:instrText>
       </w:r>
       <w:r>
         <w:rPr>
@@ -1644,7 +1645,7 @@
         <w:rPr>
           <w:noProof/>
         </w:rPr>
-        <w:t>Dependencies</w:t>
+        <w:t>Catalogue source material</w:t>
       </w:r>
       <w:r>
         <w:rPr>
@@ -1662,7 +1663,7 @@
         <w:rPr>
           <w:noProof/>
         </w:rPr>
-        <w:instrText xml:space="preserve"> PAGEREF _Toc535491632 \h </w:instrText>
+        <w:instrText xml:space="preserve"> PAGEREF _Toc1568817 \h </w:instrText>
       </w:r>
       <w:r>
         <w:rPr>
@@ -1719,7 +1720,7 @@
         <w:rPr>
           <w:noProof/>
         </w:rPr>
-        <w:t>Design philosophy</w:t>
+        <w:t>Catalogue maintenance work flow</w:t>
       </w:r>
       <w:r>
         <w:rPr>
@@ -1737,7 +1738,7 @@
         <w:rPr>
           <w:noProof/>
         </w:rPr>
-        <w:instrText xml:space="preserve"> PAGEREF _Toc535491633 \h </w:instrText>
+        <w:instrText xml:space="preserve"> PAGEREF _Toc1568818 \h </w:instrText>
       </w:r>
       <w:r>
         <w:rPr>
@@ -1794,7 +1795,7 @@
         <w:rPr>
           <w:noProof/>
         </w:rPr>
-        <w:t>Database design philosophy</w:t>
+        <w:t>Supplier Pricing</w:t>
       </w:r>
       <w:r>
         <w:rPr>
@@ -1812,7 +1813,7 @@
         <w:rPr>
           <w:noProof/>
         </w:rPr>
-        <w:instrText xml:space="preserve"> PAGEREF _Toc535491634 \h </w:instrText>
+        <w:instrText xml:space="preserve"> PAGEREF _Toc1568819 \h </w:instrText>
       </w:r>
       <w:r>
         <w:rPr>
@@ -1829,7 +1830,7 @@
         <w:rPr>
           <w:noProof/>
         </w:rPr>
-        <w:t>10</w:t>
+        <w:t>11</w:t>
       </w:r>
       <w:r>
         <w:rPr>
@@ -1869,7 +1870,7 @@
         <w:rPr>
           <w:noProof/>
         </w:rPr>
-        <w:t>The advanced searching approaches</w:t>
+        <w:t>Currency changes</w:t>
       </w:r>
       <w:r>
         <w:rPr>
@@ -1887,7 +1888,7 @@
         <w:rPr>
           <w:noProof/>
         </w:rPr>
-        <w:instrText xml:space="preserve"> PAGEREF _Toc535491635 \h </w:instrText>
+        <w:instrText xml:space="preserve"> PAGEREF _Toc1568820 \h </w:instrText>
       </w:r>
       <w:r>
         <w:rPr>
@@ -1944,7 +1945,7 @@
         <w:rPr>
           <w:noProof/>
         </w:rPr>
-        <w:t>Catalogue lookup to sales-order</w:t>
+        <w:t>Base cost calculations – optimisation</w:t>
       </w:r>
       <w:r>
         <w:rPr>
@@ -1962,7 +1963,7 @@
         <w:rPr>
           <w:noProof/>
         </w:rPr>
-        <w:instrText xml:space="preserve"> PAGEREF _Toc535491636 \h </w:instrText>
+        <w:instrText xml:space="preserve"> PAGEREF _Toc1568821 \h </w:instrText>
       </w:r>
       <w:r>
         <w:rPr>
@@ -2019,7 +2020,7 @@
         <w:rPr>
           <w:noProof/>
         </w:rPr>
-        <w:t>Database entities and relationships</w:t>
+        <w:t>Recall of faulty / safety risk goods sold and on hand</w:t>
       </w:r>
       <w:r>
         <w:rPr>
@@ -2037,7 +2038,7 @@
         <w:rPr>
           <w:noProof/>
         </w:rPr>
-        <w:instrText xml:space="preserve"> PAGEREF _Toc535491637 \h </w:instrText>
+        <w:instrText xml:space="preserve"> PAGEREF _Toc1568822 \h </w:instrText>
       </w:r>
       <w:r>
         <w:rPr>
@@ -2054,7 +2055,7 @@
         <w:rPr>
           <w:noProof/>
         </w:rPr>
-        <w:t>14</w:t>
+        <w:t>12</w:t>
       </w:r>
       <w:r>
         <w:rPr>
@@ -2094,7 +2095,7 @@
         <w:rPr>
           <w:noProof/>
         </w:rPr>
-        <w:t>Programs</w:t>
+        <w:t>Kitting and service sets</w:t>
       </w:r>
       <w:r>
         <w:rPr>
@@ -2112,7 +2113,7 @@
         <w:rPr>
           <w:noProof/>
         </w:rPr>
-        <w:instrText xml:space="preserve"> PAGEREF _Toc535491638 \h </w:instrText>
+        <w:instrText xml:space="preserve"> PAGEREF _Toc1568823 \h </w:instrText>
       </w:r>
       <w:r>
         <w:rPr>
@@ -2129,7 +2130,7 @@
         <w:rPr>
           <w:noProof/>
         </w:rPr>
-        <w:t>16</w:t>
+        <w:t>12</w:t>
       </w:r>
       <w:r>
         <w:rPr>
@@ -2155,7 +2156,7 @@
         <w:rPr>
           <w:noProof/>
         </w:rPr>
-        <w:t>14.1</w:t>
+        <w:t>15.</w:t>
       </w:r>
       <w:r>
         <w:rPr>
@@ -2169,7 +2170,7 @@
         <w:rPr>
           <w:noProof/>
         </w:rPr>
-        <w:t>MS Windows Executables</w:t>
+        <w:t>Supplier part profiles</w:t>
       </w:r>
       <w:r>
         <w:rPr>
@@ -2187,7 +2188,7 @@
         <w:rPr>
           <w:noProof/>
         </w:rPr>
-        <w:instrText xml:space="preserve"> PAGEREF _Toc535491639 \h </w:instrText>
+        <w:instrText xml:space="preserve"> PAGEREF _Toc1568824 \h </w:instrText>
       </w:r>
       <w:r>
         <w:rPr>
@@ -2204,7 +2205,7 @@
         <w:rPr>
           <w:noProof/>
         </w:rPr>
-        <w:t>16</w:t>
+        <w:t>13</w:t>
       </w:r>
       <w:r>
         <w:rPr>
@@ -2230,7 +2231,7 @@
         <w:rPr>
           <w:noProof/>
         </w:rPr>
-        <w:t>14.2</w:t>
+        <w:t>16.</w:t>
       </w:r>
       <w:r>
         <w:rPr>
@@ -2244,7 +2245,7 @@
         <w:rPr>
           <w:noProof/>
         </w:rPr>
-        <w:t>SQL Stored Procedures</w:t>
+        <w:t>Stocking Item (SKU) Maintenance</w:t>
       </w:r>
       <w:r>
         <w:rPr>
@@ -2262,7 +2263,7 @@
         <w:rPr>
           <w:noProof/>
         </w:rPr>
-        <w:instrText xml:space="preserve"> PAGEREF _Toc535491640 \h </w:instrText>
+        <w:instrText xml:space="preserve"> PAGEREF _Toc1568825 \h </w:instrText>
       </w:r>
       <w:r>
         <w:rPr>
@@ -2279,7 +2280,388 @@
         <w:rPr>
           <w:noProof/>
         </w:rPr>
+        <w:t>13</w:t>
+      </w:r>
+      <w:r>
+        <w:rPr>
+          <w:noProof/>
+        </w:rPr>
+        <w:fldChar w:fldCharType="end"/>
+      </w:r>
+    </w:p>
+    <w:p>
+      <w:pPr>
+        <w:pStyle w:val="TOC2"/>
+        <w:tabs>
+          <w:tab w:val="left" w:pos="880"/>
+          <w:tab w:val="right" w:leader="dot" w:pos="9016"/>
+        </w:tabs>
+        <w:rPr>
+          <w:rFonts w:eastAsiaTheme="minorEastAsia"/>
+          <w:noProof/>
+          <w:lang w:eastAsia="en-ZA"/>
+        </w:rPr>
+      </w:pPr>
+      <w:r>
+        <w:rPr>
+          <w:noProof/>
+        </w:rPr>
+        <w:t>16.1</w:t>
+      </w:r>
+      <w:r>
+        <w:rPr>
+          <w:rFonts w:eastAsiaTheme="minorEastAsia"/>
+          <w:noProof/>
+          <w:lang w:eastAsia="en-ZA"/>
+        </w:rPr>
+        <w:tab/>
+      </w:r>
+      <w:r>
+        <w:rPr>
+          <w:noProof/>
+        </w:rPr>
+        <w:t>Group Code maintenance</w:t>
+      </w:r>
+      <w:r>
+        <w:rPr>
+          <w:noProof/>
+        </w:rPr>
+        <w:tab/>
+      </w:r>
+      <w:r>
+        <w:rPr>
+          <w:noProof/>
+        </w:rPr>
+        <w:fldChar w:fldCharType="begin"/>
+      </w:r>
+      <w:r>
+        <w:rPr>
+          <w:noProof/>
+        </w:rPr>
+        <w:instrText xml:space="preserve"> PAGEREF _Toc1568826 \h </w:instrText>
+      </w:r>
+      <w:r>
+        <w:rPr>
+          <w:noProof/>
+        </w:rPr>
+      </w:r>
+      <w:r>
+        <w:rPr>
+          <w:noProof/>
+        </w:rPr>
+        <w:fldChar w:fldCharType="separate"/>
+      </w:r>
+      <w:r>
+        <w:rPr>
+          <w:noProof/>
+        </w:rPr>
+        <w:t>13</w:t>
+      </w:r>
+      <w:r>
+        <w:rPr>
+          <w:noProof/>
+        </w:rPr>
+        <w:fldChar w:fldCharType="end"/>
+      </w:r>
+    </w:p>
+    <w:p>
+      <w:pPr>
+        <w:pStyle w:val="TOC2"/>
+        <w:tabs>
+          <w:tab w:val="left" w:pos="880"/>
+          <w:tab w:val="right" w:leader="dot" w:pos="9016"/>
+        </w:tabs>
+        <w:rPr>
+          <w:rFonts w:eastAsiaTheme="minorEastAsia"/>
+          <w:noProof/>
+          <w:lang w:eastAsia="en-ZA"/>
+        </w:rPr>
+      </w:pPr>
+      <w:r>
+        <w:rPr>
+          <w:noProof/>
+        </w:rPr>
+        <w:t>16.2</w:t>
+      </w:r>
+      <w:r>
+        <w:rPr>
+          <w:rFonts w:eastAsiaTheme="minorEastAsia"/>
+          <w:noProof/>
+          <w:lang w:eastAsia="en-ZA"/>
+        </w:rPr>
+        <w:tab/>
+      </w:r>
+      <w:r>
+        <w:rPr>
+          <w:noProof/>
+        </w:rPr>
+        <w:t>Base Item maintenance</w:t>
+      </w:r>
+      <w:r>
+        <w:rPr>
+          <w:noProof/>
+        </w:rPr>
+        <w:tab/>
+      </w:r>
+      <w:r>
+        <w:rPr>
+          <w:noProof/>
+        </w:rPr>
+        <w:fldChar w:fldCharType="begin"/>
+      </w:r>
+      <w:r>
+        <w:rPr>
+          <w:noProof/>
+        </w:rPr>
+        <w:instrText xml:space="preserve"> PAGEREF _Toc1568827 \h </w:instrText>
+      </w:r>
+      <w:r>
+        <w:rPr>
+          <w:noProof/>
+        </w:rPr>
+      </w:r>
+      <w:r>
+        <w:rPr>
+          <w:noProof/>
+        </w:rPr>
+        <w:fldChar w:fldCharType="separate"/>
+      </w:r>
+      <w:r>
+        <w:rPr>
+          <w:noProof/>
+        </w:rPr>
         <w:t>16</w:t>
+      </w:r>
+      <w:r>
+        <w:rPr>
+          <w:noProof/>
+        </w:rPr>
+        <w:fldChar w:fldCharType="end"/>
+      </w:r>
+    </w:p>
+    <w:p>
+      <w:pPr>
+        <w:pStyle w:val="TOC2"/>
+        <w:tabs>
+          <w:tab w:val="left" w:pos="880"/>
+          <w:tab w:val="right" w:leader="dot" w:pos="9016"/>
+        </w:tabs>
+        <w:rPr>
+          <w:rFonts w:eastAsiaTheme="minorEastAsia"/>
+          <w:noProof/>
+          <w:lang w:eastAsia="en-ZA"/>
+        </w:rPr>
+      </w:pPr>
+      <w:r>
+        <w:rPr>
+          <w:noProof/>
+        </w:rPr>
+        <w:t>16.3</w:t>
+      </w:r>
+      <w:r>
+        <w:rPr>
+          <w:rFonts w:eastAsiaTheme="minorEastAsia"/>
+          <w:noProof/>
+          <w:lang w:eastAsia="en-ZA"/>
+        </w:rPr>
+        <w:tab/>
+      </w:r>
+      <w:r>
+        <w:rPr>
+          <w:noProof/>
+        </w:rPr>
+        <w:t>Catalogue – Bill of material node maintenance</w:t>
+      </w:r>
+      <w:r>
+        <w:rPr>
+          <w:noProof/>
+        </w:rPr>
+        <w:tab/>
+      </w:r>
+      <w:r>
+        <w:rPr>
+          <w:noProof/>
+        </w:rPr>
+        <w:fldChar w:fldCharType="begin"/>
+      </w:r>
+      <w:r>
+        <w:rPr>
+          <w:noProof/>
+        </w:rPr>
+        <w:instrText xml:space="preserve"> PAGEREF _Toc1568828 \h </w:instrText>
+      </w:r>
+      <w:r>
+        <w:rPr>
+          <w:noProof/>
+        </w:rPr>
+      </w:r>
+      <w:r>
+        <w:rPr>
+          <w:noProof/>
+        </w:rPr>
+        <w:fldChar w:fldCharType="separate"/>
+      </w:r>
+      <w:r>
+        <w:rPr>
+          <w:noProof/>
+        </w:rPr>
+        <w:t>21</w:t>
+      </w:r>
+      <w:r>
+        <w:rPr>
+          <w:noProof/>
+        </w:rPr>
+        <w:fldChar w:fldCharType="end"/>
+      </w:r>
+    </w:p>
+    <w:p>
+      <w:pPr>
+        <w:pStyle w:val="TOC2"/>
+        <w:tabs>
+          <w:tab w:val="left" w:pos="880"/>
+          <w:tab w:val="right" w:leader="dot" w:pos="9016"/>
+        </w:tabs>
+        <w:rPr>
+          <w:rFonts w:eastAsiaTheme="minorEastAsia"/>
+          <w:noProof/>
+          <w:lang w:eastAsia="en-ZA"/>
+        </w:rPr>
+      </w:pPr>
+      <w:r>
+        <w:rPr>
+          <w:noProof/>
+        </w:rPr>
+        <w:t>16.4</w:t>
+      </w:r>
+      <w:r>
+        <w:rPr>
+          <w:rFonts w:eastAsiaTheme="minorEastAsia"/>
+          <w:noProof/>
+          <w:lang w:eastAsia="en-ZA"/>
+        </w:rPr>
+        <w:tab/>
+      </w:r>
+      <w:r>
+        <w:rPr>
+          <w:noProof/>
+        </w:rPr>
+        <w:t>Catalogue Maintenance - Stock Mark-up workbench</w:t>
+      </w:r>
+      <w:r>
+        <w:rPr>
+          <w:noProof/>
+        </w:rPr>
+        <w:tab/>
+      </w:r>
+      <w:r>
+        <w:rPr>
+          <w:noProof/>
+        </w:rPr>
+        <w:fldChar w:fldCharType="begin"/>
+      </w:r>
+      <w:r>
+        <w:rPr>
+          <w:noProof/>
+        </w:rPr>
+        <w:instrText xml:space="preserve"> PAGEREF _Toc1568829 \h </w:instrText>
+      </w:r>
+      <w:r>
+        <w:rPr>
+          <w:noProof/>
+        </w:rPr>
+      </w:r>
+      <w:r>
+        <w:rPr>
+          <w:noProof/>
+        </w:rPr>
+        <w:fldChar w:fldCharType="separate"/>
+      </w:r>
+      <w:r>
+        <w:rPr>
+          <w:noProof/>
+        </w:rPr>
+        <w:t>2</w:t>
+      </w:r>
+      <w:r>
+        <w:rPr>
+          <w:noProof/>
+        </w:rPr>
+        <w:t>6</w:t>
+      </w:r>
+      <w:r>
+        <w:rPr>
+          <w:noProof/>
+        </w:rPr>
+        <w:fldChar w:fldCharType="end"/>
+      </w:r>
+    </w:p>
+    <w:p>
+      <w:pPr>
+        <w:pStyle w:val="TOC2"/>
+        <w:tabs>
+          <w:tab w:val="left" w:pos="880"/>
+          <w:tab w:val="right" w:leader="dot" w:pos="9016"/>
+        </w:tabs>
+        <w:rPr>
+          <w:rFonts w:eastAsiaTheme="minorEastAsia"/>
+          <w:noProof/>
+          <w:lang w:eastAsia="en-ZA"/>
+        </w:rPr>
+      </w:pPr>
+      <w:r>
+        <w:rPr>
+          <w:noProof/>
+        </w:rPr>
+        <w:t>16.5</w:t>
+      </w:r>
+      <w:r>
+        <w:rPr>
+          <w:rFonts w:eastAsiaTheme="minorEastAsia"/>
+          <w:noProof/>
+          <w:lang w:eastAsia="en-ZA"/>
+        </w:rPr>
+        <w:tab/>
+      </w:r>
+      <w:r>
+        <w:rPr>
+          <w:noProof/>
+        </w:rPr>
+        <w:t>Catalogue Supplier Price Maintenance</w:t>
+      </w:r>
+      <w:r>
+        <w:rPr>
+          <w:noProof/>
+        </w:rPr>
+        <w:tab/>
+      </w:r>
+      <w:r>
+        <w:rPr>
+          <w:noProof/>
+        </w:rPr>
+        <w:fldChar w:fldCharType="begin"/>
+      </w:r>
+      <w:r>
+        <w:rPr>
+          <w:noProof/>
+        </w:rPr>
+        <w:instrText xml:space="preserve"> PAGEREF _Toc1568830 \h </w:instrText>
+      </w:r>
+      <w:r>
+        <w:rPr>
+          <w:noProof/>
+        </w:rPr>
+      </w:r>
+      <w:r>
+        <w:rPr>
+          <w:noProof/>
+        </w:rPr>
+        <w:fldChar w:fldCharType="separate"/>
+      </w:r>
+      <w:r>
+        <w:rPr>
+          <w:noProof/>
+        </w:rPr>
+        <w:t>28</w:t>
       </w:r>
       <w:r>
         <w:rPr>
@@ -2305,7 +2687,7 @@
         <w:rPr>
           <w:noProof/>
         </w:rPr>
-        <w:t>15.</w:t>
+        <w:t>17.</w:t>
       </w:r>
       <w:r>
         <w:rPr>
@@ -2319,6 +2701,381 @@
         <w:rPr>
           <w:noProof/>
         </w:rPr>
+        <w:t>Dependencies</w:t>
+      </w:r>
+      <w:r>
+        <w:rPr>
+          <w:noProof/>
+        </w:rPr>
+        <w:tab/>
+      </w:r>
+      <w:r>
+        <w:rPr>
+          <w:noProof/>
+        </w:rPr>
+        <w:fldChar w:fldCharType="begin"/>
+      </w:r>
+      <w:r>
+        <w:rPr>
+          <w:noProof/>
+        </w:rPr>
+        <w:instrText xml:space="preserve"> PAGEREF _Toc1568831 \h </w:instrText>
+      </w:r>
+      <w:r>
+        <w:rPr>
+          <w:noProof/>
+        </w:rPr>
+      </w:r>
+      <w:r>
+        <w:rPr>
+          <w:noProof/>
+        </w:rPr>
+        <w:fldChar w:fldCharType="separate"/>
+      </w:r>
+      <w:r>
+        <w:rPr>
+          <w:noProof/>
+        </w:rPr>
+        <w:t>28</w:t>
+      </w:r>
+      <w:r>
+        <w:rPr>
+          <w:noProof/>
+        </w:rPr>
+        <w:fldChar w:fldCharType="end"/>
+      </w:r>
+    </w:p>
+    <w:p>
+      <w:pPr>
+        <w:pStyle w:val="TOC1"/>
+        <w:tabs>
+          <w:tab w:val="left" w:pos="660"/>
+          <w:tab w:val="right" w:leader="dot" w:pos="9016"/>
+        </w:tabs>
+        <w:rPr>
+          <w:rFonts w:eastAsiaTheme="minorEastAsia"/>
+          <w:noProof/>
+          <w:lang w:eastAsia="en-ZA"/>
+        </w:rPr>
+      </w:pPr>
+      <w:r>
+        <w:rPr>
+          <w:noProof/>
+        </w:rPr>
+        <w:t>18.</w:t>
+      </w:r>
+      <w:r>
+        <w:rPr>
+          <w:rFonts w:eastAsiaTheme="minorEastAsia"/>
+          <w:noProof/>
+          <w:lang w:eastAsia="en-ZA"/>
+        </w:rPr>
+        <w:tab/>
+      </w:r>
+      <w:r>
+        <w:rPr>
+          <w:noProof/>
+        </w:rPr>
+        <w:t>Database entities and relationships</w:t>
+      </w:r>
+      <w:r>
+        <w:rPr>
+          <w:noProof/>
+        </w:rPr>
+        <w:tab/>
+      </w:r>
+      <w:r>
+        <w:rPr>
+          <w:noProof/>
+        </w:rPr>
+        <w:fldChar w:fldCharType="begin"/>
+      </w:r>
+      <w:r>
+        <w:rPr>
+          <w:noProof/>
+        </w:rPr>
+        <w:instrText xml:space="preserve"> PAGEREF _Toc1568832 \h </w:instrText>
+      </w:r>
+      <w:r>
+        <w:rPr>
+          <w:noProof/>
+        </w:rPr>
+      </w:r>
+      <w:r>
+        <w:rPr>
+          <w:noProof/>
+        </w:rPr>
+        <w:fldChar w:fldCharType="separate"/>
+      </w:r>
+      <w:r>
+        <w:rPr>
+          <w:noProof/>
+        </w:rPr>
+        <w:t>30</w:t>
+      </w:r>
+      <w:r>
+        <w:rPr>
+          <w:noProof/>
+        </w:rPr>
+        <w:fldChar w:fldCharType="end"/>
+      </w:r>
+    </w:p>
+    <w:p>
+      <w:pPr>
+        <w:pStyle w:val="TOC1"/>
+        <w:tabs>
+          <w:tab w:val="left" w:pos="660"/>
+          <w:tab w:val="right" w:leader="dot" w:pos="9016"/>
+        </w:tabs>
+        <w:rPr>
+          <w:rFonts w:eastAsiaTheme="minorEastAsia"/>
+          <w:noProof/>
+          <w:lang w:eastAsia="en-ZA"/>
+        </w:rPr>
+      </w:pPr>
+      <w:r>
+        <w:rPr>
+          <w:noProof/>
+        </w:rPr>
+        <w:t>19.</w:t>
+      </w:r>
+      <w:r>
+        <w:rPr>
+          <w:rFonts w:eastAsiaTheme="minorEastAsia"/>
+          <w:noProof/>
+          <w:lang w:eastAsia="en-ZA"/>
+        </w:rPr>
+        <w:tab/>
+      </w:r>
+      <w:r>
+        <w:rPr>
+          <w:noProof/>
+        </w:rPr>
+        <w:t>Programs</w:t>
+      </w:r>
+      <w:r>
+        <w:rPr>
+          <w:noProof/>
+        </w:rPr>
+        <w:tab/>
+      </w:r>
+      <w:r>
+        <w:rPr>
+          <w:noProof/>
+        </w:rPr>
+        <w:fldChar w:fldCharType="begin"/>
+      </w:r>
+      <w:r>
+        <w:rPr>
+          <w:noProof/>
+        </w:rPr>
+        <w:instrText xml:space="preserve"> PAGEREF _Toc1568833 \h </w:instrText>
+      </w:r>
+      <w:r>
+        <w:rPr>
+          <w:noProof/>
+        </w:rPr>
+      </w:r>
+      <w:r>
+        <w:rPr>
+          <w:noProof/>
+        </w:rPr>
+        <w:fldChar w:fldCharType="separate"/>
+      </w:r>
+      <w:r>
+        <w:rPr>
+          <w:noProof/>
+        </w:rPr>
+        <w:t>31</w:t>
+      </w:r>
+      <w:r>
+        <w:rPr>
+          <w:noProof/>
+        </w:rPr>
+        <w:fldChar w:fldCharType="end"/>
+      </w:r>
+    </w:p>
+    <w:p>
+      <w:pPr>
+        <w:pStyle w:val="TOC1"/>
+        <w:tabs>
+          <w:tab w:val="left" w:pos="660"/>
+          <w:tab w:val="right" w:leader="dot" w:pos="9016"/>
+        </w:tabs>
+        <w:rPr>
+          <w:rFonts w:eastAsiaTheme="minorEastAsia"/>
+          <w:noProof/>
+          <w:lang w:eastAsia="en-ZA"/>
+        </w:rPr>
+      </w:pPr>
+      <w:r>
+        <w:rPr>
+          <w:noProof/>
+        </w:rPr>
+        <w:t>19.1</w:t>
+      </w:r>
+      <w:r>
+        <w:rPr>
+          <w:rFonts w:eastAsiaTheme="minorEastAsia"/>
+          <w:noProof/>
+          <w:lang w:eastAsia="en-ZA"/>
+        </w:rPr>
+        <w:tab/>
+      </w:r>
+      <w:r>
+        <w:rPr>
+          <w:noProof/>
+        </w:rPr>
+        <w:t>MS Windows Executables</w:t>
+      </w:r>
+      <w:r>
+        <w:rPr>
+          <w:noProof/>
+        </w:rPr>
+        <w:tab/>
+      </w:r>
+      <w:r>
+        <w:rPr>
+          <w:noProof/>
+        </w:rPr>
+        <w:fldChar w:fldCharType="begin"/>
+      </w:r>
+      <w:r>
+        <w:rPr>
+          <w:noProof/>
+        </w:rPr>
+        <w:instrText xml:space="preserve"> PAGEREF _Toc1568834 \h </w:instrText>
+      </w:r>
+      <w:r>
+        <w:rPr>
+          <w:noProof/>
+        </w:rPr>
+      </w:r>
+      <w:r>
+        <w:rPr>
+          <w:noProof/>
+        </w:rPr>
+        <w:fldChar w:fldCharType="separate"/>
+      </w:r>
+      <w:r>
+        <w:rPr>
+          <w:noProof/>
+        </w:rPr>
+        <w:t>31</w:t>
+      </w:r>
+      <w:r>
+        <w:rPr>
+          <w:noProof/>
+        </w:rPr>
+        <w:fldChar w:fldCharType="end"/>
+      </w:r>
+    </w:p>
+    <w:p>
+      <w:pPr>
+        <w:pStyle w:val="TOC1"/>
+        <w:tabs>
+          <w:tab w:val="left" w:pos="660"/>
+          <w:tab w:val="right" w:leader="dot" w:pos="9016"/>
+        </w:tabs>
+        <w:rPr>
+          <w:rFonts w:eastAsiaTheme="minorEastAsia"/>
+          <w:noProof/>
+          <w:lang w:eastAsia="en-ZA"/>
+        </w:rPr>
+      </w:pPr>
+      <w:r>
+        <w:rPr>
+          <w:noProof/>
+        </w:rPr>
+        <w:t>19.2</w:t>
+      </w:r>
+      <w:r>
+        <w:rPr>
+          <w:rFonts w:eastAsiaTheme="minorEastAsia"/>
+          <w:noProof/>
+          <w:lang w:eastAsia="en-ZA"/>
+        </w:rPr>
+        <w:tab/>
+      </w:r>
+      <w:r>
+        <w:rPr>
+          <w:noProof/>
+        </w:rPr>
+        <w:t>SQL Stored Procedures</w:t>
+      </w:r>
+      <w:r>
+        <w:rPr>
+          <w:noProof/>
+        </w:rPr>
+        <w:tab/>
+      </w:r>
+      <w:r>
+        <w:rPr>
+          <w:noProof/>
+        </w:rPr>
+        <w:fldChar w:fldCharType="begin"/>
+      </w:r>
+      <w:r>
+        <w:rPr>
+          <w:noProof/>
+        </w:rPr>
+        <w:instrText xml:space="preserve"> PAGEREF _Toc1568835 \h </w:instrText>
+      </w:r>
+      <w:r>
+        <w:rPr>
+          <w:noProof/>
+        </w:rPr>
+      </w:r>
+      <w:r>
+        <w:rPr>
+          <w:noProof/>
+        </w:rPr>
+        <w:fldChar w:fldCharType="separate"/>
+      </w:r>
+      <w:r>
+        <w:rPr>
+          <w:noProof/>
+        </w:rPr>
+        <w:t>31</w:t>
+      </w:r>
+      <w:r>
+        <w:rPr>
+          <w:noProof/>
+        </w:rPr>
+        <w:fldChar w:fldCharType="end"/>
+      </w:r>
+    </w:p>
+    <w:p>
+      <w:pPr>
+        <w:pStyle w:val="TOC1"/>
+        <w:tabs>
+          <w:tab w:val="left" w:pos="660"/>
+          <w:tab w:val="right" w:leader="dot" w:pos="9016"/>
+        </w:tabs>
+        <w:rPr>
+          <w:rFonts w:eastAsiaTheme="minorEastAsia"/>
+          <w:noProof/>
+          <w:lang w:eastAsia="en-ZA"/>
+        </w:rPr>
+      </w:pPr>
+      <w:r>
+        <w:rPr>
+          <w:noProof/>
+        </w:rPr>
+        <w:t>20.</w:t>
+      </w:r>
+      <w:r>
+        <w:rPr>
+          <w:rFonts w:eastAsiaTheme="minorEastAsia"/>
+          <w:noProof/>
+          <w:lang w:eastAsia="en-ZA"/>
+        </w:rPr>
+        <w:tab/>
+      </w:r>
+      <w:r>
+        <w:rPr>
+          <w:noProof/>
+        </w:rPr>
         <w:t>Acceptance</w:t>
       </w:r>
       <w:r>
@@ -2337,7 +3094,7 @@
         <w:rPr>
           <w:noProof/>
         </w:rPr>
-        <w:instrText xml:space="preserve"> PAGEREF _Toc535491641 \h </w:instrText>
+        <w:instrText xml:space="preserve"> PAGEREF _Toc1568836 \h </w:instrText>
       </w:r>
       <w:r>
         <w:rPr>
@@ -2354,7 +3111,7 @@
         <w:rPr>
           <w:noProof/>
         </w:rPr>
-        <w:t>17</w:t>
+        <w:t>32</w:t>
       </w:r>
       <w:r>
         <w:rPr>
@@ -2385,12 +3142,12 @@
       <w:pPr>
         <w:pStyle w:val="Heading1"/>
       </w:pPr>
-      <w:bookmarkStart w:id="0" w:name="_Toc535491624"/>
+      <w:bookmarkStart w:id="1" w:name="_Toc1568809"/>
       <w:r>
         <w:lastRenderedPageBreak/>
         <w:t>Document approval and distribution list</w:t>
       </w:r>
-      <w:bookmarkEnd w:id="0"/>
+      <w:bookmarkEnd w:id="1"/>
     </w:p>
     <w:p/>
     <w:p>
@@ -2818,12 +3575,12 @@
           <w:numId w:val="16"/>
         </w:numPr>
       </w:pPr>
-      <w:bookmarkStart w:id="1" w:name="_Toc535491625"/>
+      <w:bookmarkStart w:id="2" w:name="_Toc1568810"/>
       <w:r>
         <w:lastRenderedPageBreak/>
         <w:t>Introduction</w:t>
       </w:r>
-      <w:bookmarkEnd w:id="1"/>
+      <w:bookmarkEnd w:id="2"/>
     </w:p>
     <w:p>
       <w:pPr>
@@ -2852,15 +3609,7 @@
         <w:t xml:space="preserve"> </w:t>
       </w:r>
       <w:r>
-        <w:t xml:space="preserve">represents an end user tool that </w:t>
-      </w:r>
-      <w:proofErr w:type="gramStart"/>
-      <w:r>
-        <w:t>is able to</w:t>
-      </w:r>
-      <w:proofErr w:type="gramEnd"/>
-      <w:r>
-        <w:t xml:space="preserve"> promote sales of parts to the industry through systems-based intelligence</w:t>
+        <w:t>represents an end user tool that is able to promote sales of parts to the industry through systems-based intelligence</w:t>
       </w:r>
       <w:r>
         <w:t xml:space="preserve"> that is created using data </w:t>
@@ -3056,15 +3805,7 @@
         <w:t>catalogue</w:t>
       </w:r>
       <w:r>
-        <w:t xml:space="preserve"> maintenance section, there are </w:t>
-      </w:r>
-      <w:proofErr w:type="gramStart"/>
-      <w:r>
-        <w:t>a number of</w:t>
-      </w:r>
-      <w:proofErr w:type="gramEnd"/>
-      <w:r>
-        <w:t xml:space="preserve"> </w:t>
+        <w:t xml:space="preserve"> maintenance section, there are a number of </w:t>
       </w:r>
       <w:r>
         <w:t xml:space="preserve">functions that ease the </w:t>
@@ -3187,11 +3928,11 @@
           <w:numId w:val="16"/>
         </w:numPr>
       </w:pPr>
-      <w:bookmarkStart w:id="2" w:name="_Toc535491626"/>
+      <w:bookmarkStart w:id="3" w:name="_Toc1568811"/>
       <w:r>
         <w:t>Audience</w:t>
       </w:r>
-      <w:bookmarkEnd w:id="2"/>
+      <w:bookmarkEnd w:id="3"/>
     </w:p>
     <w:p/>
     <w:p>
@@ -3239,12 +3980,12 @@
           <w:numId w:val="16"/>
         </w:numPr>
       </w:pPr>
-      <w:bookmarkStart w:id="3" w:name="_Toc535491627"/>
+      <w:bookmarkStart w:id="4" w:name="_Toc1568812"/>
       <w:r>
         <w:lastRenderedPageBreak/>
         <w:t>Objectives</w:t>
       </w:r>
-      <w:bookmarkEnd w:id="3"/>
+      <w:bookmarkEnd w:id="4"/>
     </w:p>
     <w:p/>
     <w:p>
@@ -3409,11 +4150,11 @@
           <w:numId w:val="16"/>
         </w:numPr>
       </w:pPr>
-      <w:bookmarkStart w:id="4" w:name="_Toc535491628"/>
+      <w:bookmarkStart w:id="5" w:name="_Toc1568813"/>
       <w:r>
         <w:t>Database Design Objectives</w:t>
       </w:r>
-      <w:bookmarkEnd w:id="4"/>
+      <w:bookmarkEnd w:id="5"/>
     </w:p>
     <w:p/>
     <w:p>
@@ -3889,15 +4630,7 @@
         <w:jc w:val="both"/>
       </w:pPr>
       <w:r>
-        <w:t xml:space="preserve">To add a level of governance, there are </w:t>
-      </w:r>
-      <w:proofErr w:type="gramStart"/>
-      <w:r>
-        <w:t>a number of</w:t>
-      </w:r>
-      <w:proofErr w:type="gramEnd"/>
-      <w:r>
-        <w:t xml:space="preserve"> system and application defined rules to prevent end-users from making obvious mistakes i.e. linking a vehicle to an engine or linking a turbocharger to a turbocharger to turbo shaft bearing.</w:t>
+        <w:t>To add a level of governance, there are a number of system and application defined rules to prevent end-users from making obvious mistakes i.e. linking a vehicle to an engine or linking a turbocharger to a turbocharger to turbo shaft bearing.</w:t>
       </w:r>
     </w:p>
     <w:p>
@@ -3973,11 +4706,11 @@
           <w:numId w:val="16"/>
         </w:numPr>
       </w:pPr>
-      <w:bookmarkStart w:id="5" w:name="_Toc535491629"/>
+      <w:bookmarkStart w:id="6" w:name="_Toc1568814"/>
       <w:r>
         <w:t>Data normalisation</w:t>
       </w:r>
-      <w:bookmarkEnd w:id="5"/>
+      <w:bookmarkEnd w:id="6"/>
     </w:p>
     <w:p>
       <w:pPr>
@@ -4095,13 +4828,8 @@
         </w:numPr>
         <w:jc w:val="both"/>
       </w:pPr>
-      <w:proofErr w:type="spellStart"/>
-      <w:r>
-        <w:t>Gudgeon</w:t>
-      </w:r>
-      <w:proofErr w:type="spellEnd"/>
-      <w:r>
-        <w:t xml:space="preserve"> pin size</w:t>
+      <w:r>
+        <w:t>Gudgeon pin size</w:t>
       </w:r>
     </w:p>
     <w:p>
@@ -4506,7 +5234,7 @@
           <w:numId w:val="16"/>
         </w:numPr>
       </w:pPr>
-      <w:bookmarkStart w:id="6" w:name="_Toc535491630"/>
+      <w:bookmarkStart w:id="7" w:name="_Toc1568815"/>
       <w:r>
         <w:t>Multiple supplier</w:t>
       </w:r>
@@ -4516,7 +5244,7 @@
       <w:r>
         <w:t xml:space="preserve"> for same part</w:t>
       </w:r>
-      <w:bookmarkEnd w:id="6"/>
+      <w:bookmarkEnd w:id="7"/>
     </w:p>
     <w:p>
       <w:pPr>
@@ -4782,15 +5510,7 @@
         <w:jc w:val="both"/>
       </w:pPr>
       <w:r>
-        <w:t xml:space="preserve">(Note: </w:t>
-      </w:r>
-      <w:proofErr w:type="gramStart"/>
-      <w:r>
-        <w:t>a</w:t>
-      </w:r>
-      <w:proofErr w:type="gramEnd"/>
-      <w:r>
-        <w:t xml:space="preserve"> Scoping document has been produced and needs management approval to execute on)</w:t>
+        <w:t>(Note: a Scoping document has been produced and needs management approval to execute on)</w:t>
       </w:r>
     </w:p>
     <w:p>
@@ -4801,11 +5521,11 @@
           <w:numId w:val="16"/>
         </w:numPr>
       </w:pPr>
-      <w:bookmarkStart w:id="7" w:name="_Toc535491631"/>
+      <w:bookmarkStart w:id="8" w:name="_Toc1568816"/>
       <w:r>
         <w:t>Alternates, supersessions and replacement parts</w:t>
       </w:r>
-      <w:bookmarkEnd w:id="7"/>
+      <w:bookmarkEnd w:id="8"/>
     </w:p>
     <w:p>
       <w:pPr>
@@ -4858,10 +5578,11 @@
           <w:numId w:val="16"/>
         </w:numPr>
       </w:pPr>
-      <w:bookmarkStart w:id="8" w:name="_Toc535491632"/>
+      <w:bookmarkStart w:id="9" w:name="_Toc1568817"/>
       <w:r>
         <w:t>Catalogue source material</w:t>
       </w:r>
+      <w:bookmarkEnd w:id="9"/>
     </w:p>
     <w:p>
       <w:pPr>
@@ -4938,8 +5659,13 @@
           <w:numId w:val="16"/>
         </w:numPr>
       </w:pPr>
-      <w:r>
-        <w:t xml:space="preserve">Catalogue maintenance work flow </w:t>
+      <w:bookmarkStart w:id="10" w:name="_Toc1568818"/>
+      <w:r>
+        <w:t>Catalogue maintenance work flow</w:t>
+      </w:r>
+      <w:bookmarkEnd w:id="10"/>
+      <w:r>
+        <w:t xml:space="preserve"> </w:t>
       </w:r>
     </w:p>
     <w:p/>
@@ -5008,23 +5734,7 @@
         <w:jc w:val="both"/>
       </w:pPr>
       <w:r>
-        <w:t xml:space="preserve">At appropriate times, the cataloguer can select images on a specific page being processed by identifying the area and location of the image. </w:t>
-      </w:r>
-      <w:proofErr w:type="gramStart"/>
-      <w:r>
-        <w:t>Again</w:t>
-      </w:r>
-      <w:proofErr w:type="gramEnd"/>
-      <w:r>
-        <w:t xml:space="preserve"> the database does not contain the image at all; only the catalogue reference, page number, image co-ordinates and size is recorded in the database. Later when the image is requested, the page is </w:t>
-      </w:r>
-      <w:proofErr w:type="gramStart"/>
-      <w:r>
-        <w:t>retrieved</w:t>
-      </w:r>
-      <w:proofErr w:type="gramEnd"/>
-      <w:r>
-        <w:t xml:space="preserve"> and the image </w:t>
+        <w:t xml:space="preserve">At appropriate times, the cataloguer can select images on a specific page being processed by identifying the area and location of the image. Again the database does not contain the image at all; only the catalogue reference, page number, image co-ordinates and size is recorded in the database. Later when the image is requested, the page is retrieved and the image </w:t>
       </w:r>
       <w:r>
         <w:rPr>
@@ -5084,15 +5794,7 @@
         <w:jc w:val="both"/>
       </w:pPr>
       <w:r>
-        <w:t xml:space="preserve">For the internet-based catalogues the same scenario exists where the </w:t>
-      </w:r>
-      <w:proofErr w:type="gramStart"/>
-      <w:r>
-        <w:t>page based</w:t>
-      </w:r>
-      <w:proofErr w:type="gramEnd"/>
-      <w:r>
-        <w:t xml:space="preserve"> extraction does not </w:t>
+        <w:t xml:space="preserve">For the internet-based catalogues the same scenario exists where the page based extraction does not </w:t>
       </w:r>
       <w:proofErr w:type="spellStart"/>
       <w:r>
@@ -5135,9 +5837,11 @@
           <w:numId w:val="16"/>
         </w:numPr>
       </w:pPr>
+      <w:bookmarkStart w:id="11" w:name="_Toc1568819"/>
       <w:r>
         <w:t>Supplier Pricing</w:t>
       </w:r>
+      <w:bookmarkEnd w:id="11"/>
     </w:p>
     <w:p/>
     <w:p>
@@ -5153,15 +5857,7 @@
     </w:p>
     <w:p>
       <w:r>
-        <w:t xml:space="preserve">For the bulk pricing there is </w:t>
-      </w:r>
-      <w:proofErr w:type="gramStart"/>
-      <w:r>
-        <w:t>a</w:t>
-      </w:r>
-      <w:proofErr w:type="gramEnd"/>
-      <w:r>
-        <w:t xml:space="preserve"> efficient process of pricing updaters importation with related error flagging where exceptions may be found. Generally, exceptions are around the current pricing model in ePart that calculate to an invalid sales price basis, usually under cost or too small a margin.</w:t>
+        <w:t>For the bulk pricing there is a efficient process of pricing updaters importation with related error flagging where exceptions may be found. Generally, exceptions are around the current pricing model in ePart that calculate to an invalid sales price basis, usually under cost or too small a margin.</w:t>
       </w:r>
     </w:p>
     <w:p>
@@ -5187,29 +5883,23 @@
           <w:numId w:val="16"/>
         </w:numPr>
       </w:pPr>
+      <w:bookmarkStart w:id="12" w:name="_Toc1568820"/>
       <w:r>
         <w:t>Currency changes</w:t>
       </w:r>
-    </w:p>
-    <w:p>
-      <w:pPr>
-        <w:jc w:val="both"/>
-      </w:pPr>
-    </w:p>
-    <w:p>
-      <w:pPr>
-        <w:jc w:val="both"/>
-      </w:pPr>
-      <w:r>
-        <w:t xml:space="preserve">Due to the fact the Engineparts </w:t>
-      </w:r>
-      <w:proofErr w:type="gramStart"/>
-      <w:r>
-        <w:t>has the ability to</w:t>
-      </w:r>
-      <w:proofErr w:type="gramEnd"/>
-      <w:r>
-        <w:t xml:space="preserve"> order stocking items internationally, up to date currency conversion factors are a reality.</w:t>
+      <w:bookmarkEnd w:id="12"/>
+    </w:p>
+    <w:p>
+      <w:pPr>
+        <w:jc w:val="both"/>
+      </w:pPr>
+    </w:p>
+    <w:p>
+      <w:pPr>
+        <w:jc w:val="both"/>
+      </w:pPr>
+      <w:r>
+        <w:t>Due to the fact the Engineparts has the ability to order stocking items internationally, up to date currency conversion factors are a reality.</w:t>
       </w:r>
     </w:p>
     <w:p>
@@ -5240,9 +5930,11 @@
           <w:numId w:val="16"/>
         </w:numPr>
       </w:pPr>
+      <w:bookmarkStart w:id="13" w:name="_Toc1568821"/>
       <w:r>
         <w:t>Base cost calculations – optimisation</w:t>
       </w:r>
+      <w:bookmarkEnd w:id="13"/>
     </w:p>
     <w:p>
       <w:pPr>
@@ -5288,9 +5980,11 @@
           <w:numId w:val="16"/>
         </w:numPr>
       </w:pPr>
+      <w:bookmarkStart w:id="14" w:name="_Toc1568822"/>
       <w:r>
         <w:t>Recall of faulty / safety risk goods sold and on hand</w:t>
       </w:r>
+      <w:bookmarkEnd w:id="14"/>
     </w:p>
     <w:p>
       <w:pPr>
@@ -5358,9 +6052,11 @@
           <w:numId w:val="16"/>
         </w:numPr>
       </w:pPr>
+      <w:bookmarkStart w:id="15" w:name="_Toc1568823"/>
       <w:r>
         <w:t>Kitting and service sets</w:t>
       </w:r>
+      <w:bookmarkEnd w:id="15"/>
     </w:p>
     <w:p/>
     <w:p>
@@ -5397,9 +6093,11 @@
           <w:numId w:val="16"/>
         </w:numPr>
       </w:pPr>
+      <w:bookmarkStart w:id="16" w:name="_Toc1568824"/>
       <w:r>
         <w:t>Supplier part profiles</w:t>
       </w:r>
+      <w:bookmarkEnd w:id="16"/>
     </w:p>
     <w:p/>
     <w:p>
@@ -5567,9 +6265,11 @@
           <w:numId w:val="16"/>
         </w:numPr>
       </w:pPr>
+      <w:bookmarkStart w:id="17" w:name="_Toc1568825"/>
       <w:r>
         <w:t>Stocking Item (SKU) Maintenance</w:t>
       </w:r>
+      <w:bookmarkEnd w:id="17"/>
     </w:p>
     <w:p>
       <w:pPr>
@@ -5579,9 +6279,11 @@
           <w:numId w:val="16"/>
         </w:numPr>
       </w:pPr>
+      <w:bookmarkStart w:id="18" w:name="_Toc1568826"/>
       <w:r>
         <w:t>Group Code maintenance</w:t>
       </w:r>
+      <w:bookmarkEnd w:id="18"/>
     </w:p>
     <w:p/>
     <w:p>
@@ -6441,31 +7143,15 @@
         </w:numPr>
       </w:pPr>
       <w:r>
-        <w:t xml:space="preserve">Block ‘ALL’ Search. This prevents searching across ALL serial numbers in a group code forcing the person with </w:t>
-      </w:r>
-      <w:proofErr w:type="gramStart"/>
-      <w:r>
-        <w:t>a</w:t>
-      </w:r>
-      <w:proofErr w:type="gramEnd"/>
-      <w:r>
-        <w:t xml:space="preserve"> interest from receiving a list of parts beyond his or he ability to interpret. This forces the user to be more specific in the search criteria to return a smaller set of results.</w:t>
-      </w:r>
-    </w:p>
-    <w:p>
-      <w:pPr>
-        <w:jc w:val="both"/>
-      </w:pPr>
-      <w:r>
-        <w:t xml:space="preserve">Note that the user interface has </w:t>
-      </w:r>
-      <w:proofErr w:type="gramStart"/>
-      <w:r>
-        <w:t>a number of</w:t>
-      </w:r>
-      <w:proofErr w:type="gramEnd"/>
-      <w:r>
-        <w:t xml:space="preserve"> tabs below the standard information and are used as follows:</w:t>
+        <w:t>Block ‘ALL’ Search. This prevents searching across ALL serial numbers in a group code forcing the person with a interest from receiving a list of parts beyond his or he ability to interpret. This forces the user to be more specific in the search criteria to return a smaller set of results.</w:t>
+      </w:r>
+    </w:p>
+    <w:p>
+      <w:pPr>
+        <w:jc w:val="both"/>
+      </w:pPr>
+      <w:r>
+        <w:t>Note that the user interface has a number of tabs below the standard information and are used as follows:</w:t>
       </w:r>
     </w:p>
     <w:p>
@@ -6478,15 +7164,7 @@
         <w:jc w:val="both"/>
       </w:pPr>
       <w:r>
-        <w:t xml:space="preserve">Positional groups. In the same manner as under / over sizes are identified using a group code, the position where the specific item can be used is identified. By example a roller bearing may be used on the front left wheel assembly as well as the front right wheel assembly. This is particularly useful to identify that the same part can be used in </w:t>
-      </w:r>
-      <w:proofErr w:type="gramStart"/>
-      <w:r>
-        <w:t>a number of</w:t>
-      </w:r>
-      <w:proofErr w:type="gramEnd"/>
-      <w:r>
-        <w:t xml:space="preserve"> positions in an application.</w:t>
+        <w:t>Positional groups. In the same manner as under / over sizes are identified using a group code, the position where the specific item can be used is identified. By example a roller bearing may be used on the front left wheel assembly as well as the front right wheel assembly. This is particularly useful to identify that the same part can be used in a number of positions in an application.</w:t>
       </w:r>
     </w:p>
     <w:p>
@@ -6546,9 +7224,11 @@
           <w:numId w:val="16"/>
         </w:numPr>
       </w:pPr>
+      <w:bookmarkStart w:id="19" w:name="_Toc1568827"/>
       <w:r>
         <w:t>Base Item maintenance</w:t>
       </w:r>
+      <w:bookmarkEnd w:id="19"/>
     </w:p>
     <w:p/>
     <w:p>
@@ -7119,23 +7799,7 @@
         <w:jc w:val="both"/>
       </w:pPr>
       <w:r>
-        <w:t>Some refinement may be possible to eliminate “</w:t>
-      </w:r>
-      <w:proofErr w:type="gramStart"/>
-      <w:r>
-        <w:t>-“ from</w:t>
-      </w:r>
-      <w:proofErr w:type="gramEnd"/>
-      <w:r>
-        <w:t xml:space="preserve"> the content as can be seen. This must be analysed in detail to assess if suppliers may use the “</w:t>
-      </w:r>
-      <w:proofErr w:type="gramStart"/>
-      <w:r>
-        <w:t>-“ as</w:t>
-      </w:r>
-      <w:proofErr w:type="gramEnd"/>
-      <w:r>
-        <w:t xml:space="preserve"> a significant character.</w:t>
+        <w:t>Some refinement may be possible to eliminate “-“ from the content as can be seen. This must be analysed in detail to assess if suppliers may use the “-“ as a significant character.</w:t>
       </w:r>
     </w:p>
     <w:p>
@@ -7435,10 +8099,12 @@
           <w:numId w:val="16"/>
         </w:numPr>
       </w:pPr>
+      <w:bookmarkStart w:id="20" w:name="_Toc1568828"/>
       <w:r>
         <w:lastRenderedPageBreak/>
         <w:t>Catalogue – Bill of material node maintenance</w:t>
       </w:r>
+      <w:bookmarkEnd w:id="20"/>
     </w:p>
     <w:p/>
     <w:p>
@@ -8081,6 +8747,7 @@
           <w:numId w:val="16"/>
         </w:numPr>
       </w:pPr>
+      <w:bookmarkStart w:id="21" w:name="_Toc1568829"/>
       <w:r>
         <w:lastRenderedPageBreak/>
         <w:t xml:space="preserve">Catalogue Maintenance - </w:t>
@@ -8088,6 +8755,7 @@
       <w:r>
         <w:t>Stock Mark-up workbench</w:t>
       </w:r>
+      <w:bookmarkEnd w:id="21"/>
     </w:p>
     <w:p/>
     <w:p>
@@ -8250,22 +8918,7 @@
         <w:t>On the user view, there is statistical detail around the specific item intended to assist the user to make a more informed purchasing decision.</w:t>
       </w:r>
       <w:r>
-        <w:t xml:space="preserve"> One of these is a tab with </w:t>
-      </w:r>
-      <w:r>
-        <w:t xml:space="preserve">monthly trend graph </w:t>
-      </w:r>
-      <w:r>
-        <w:t xml:space="preserve">of </w:t>
-      </w:r>
-      <w:r>
-        <w:t>monthly sales to assist in defining the optimal pricing constructs</w:t>
-      </w:r>
-      <w:r>
-        <w:t xml:space="preserve"> and purchasing focus</w:t>
-      </w:r>
-      <w:r>
-        <w:t>.</w:t>
+        <w:t xml:space="preserve"> One of these is a tab with monthly trend graph of monthly sales to assist in defining the optimal pricing constructs and purchasing focus.</w:t>
       </w:r>
     </w:p>
     <w:p>
@@ -8519,6 +9172,7 @@
           <w:numId w:val="16"/>
         </w:numPr>
       </w:pPr>
+      <w:bookmarkStart w:id="22" w:name="_Toc1568830"/>
       <w:r>
         <w:lastRenderedPageBreak/>
         <w:t xml:space="preserve">Catalogue </w:t>
@@ -8526,6 +9180,7 @@
       <w:r>
         <w:t>Supplier Price Maintenance</w:t>
       </w:r>
+      <w:bookmarkEnd w:id="22"/>
     </w:p>
     <w:p/>
     <w:p>
@@ -8538,8 +9193,6 @@
       <w:r>
         <w:t xml:space="preserve"> (bulk import) </w:t>
       </w:r>
-      <w:bookmarkStart w:id="9" w:name="_GoBack"/>
-      <w:bookmarkEnd w:id="9"/>
       <w:r>
         <w:t xml:space="preserve"> price maintenance, there is a functionality to maintain the relationship between catalogues, suppliers, catalogue part numbers and to </w:t>
       </w:r>
@@ -8664,10 +9317,11 @@
           <w:numId w:val="16"/>
         </w:numPr>
       </w:pPr>
+      <w:bookmarkStart w:id="23" w:name="_Toc1568831"/>
       <w:r>
         <w:t>Dependencies</w:t>
       </w:r>
-      <w:bookmarkEnd w:id="8"/>
+      <w:bookmarkEnd w:id="23"/>
     </w:p>
     <w:p/>
     <w:tbl>
@@ -8939,13 +9593,15 @@
           <w:numId w:val="16"/>
         </w:numPr>
       </w:pPr>
-      <w:bookmarkStart w:id="10" w:name="_Toc535491637"/>
+      <w:bookmarkStart w:id="24" w:name="_Hlk1568454"/>
+      <w:bookmarkStart w:id="25" w:name="_Toc1568832"/>
       <w:r>
         <w:lastRenderedPageBreak/>
         <w:t>Database entities and relationships</w:t>
       </w:r>
-      <w:bookmarkEnd w:id="10"/>
-    </w:p>
+      <w:bookmarkEnd w:id="25"/>
+    </w:p>
+    <w:bookmarkEnd w:id="24"/>
     <w:p>
       <w:pPr>
         <w:jc w:val="both"/>
@@ -8963,25 +9619,11 @@
       <w:pPr>
         <w:jc w:val="both"/>
       </w:pPr>
-    </w:p>
-    <w:p>
-      <w:pPr>
-        <w:jc w:val="both"/>
-      </w:pPr>
-      <w:r>
-        <w:t>Add supplier price, part …..</w:t>
-      </w:r>
-    </w:p>
-    <w:p>
-      <w:pPr>
-        <w:jc w:val="both"/>
-      </w:pPr>
       <w:r>
         <w:rPr>
           <w:noProof/>
           <w:lang w:val="af-ZA" w:eastAsia="af-ZA"/>
         </w:rPr>
-        <w:lastRenderedPageBreak/>
         <w:drawing>
           <wp:anchor distT="0" distB="0" distL="114300" distR="114300" simplePos="0" relativeHeight="251685888" behindDoc="0" locked="0" layoutInCell="1" allowOverlap="1" wp14:anchorId="30A15D0A" wp14:editId="397B277E">
             <wp:simplePos x="0" y="0"/>
@@ -9054,6 +9696,7 @@
         <w:jc w:val="both"/>
       </w:pPr>
       <w:r>
+        <w:lastRenderedPageBreak/>
         <w:t xml:space="preserve">A specific reference is made to the </w:t>
       </w:r>
       <w:r>
@@ -9103,74 +9746,6 @@
     </w:p>
     <w:p>
       <w:pPr>
-        <w:pStyle w:val="ListParagraph"/>
-        <w:numPr>
-          <w:ilvl w:val="0"/>
-          <w:numId w:val="32"/>
-        </w:numPr>
-        <w:jc w:val="both"/>
-      </w:pPr>
-      <w:r>
-        <w:lastRenderedPageBreak/>
-        <w:t>….</w:t>
-      </w:r>
-    </w:p>
-    <w:p>
-      <w:pPr>
-        <w:pStyle w:val="ListParagraph"/>
-        <w:numPr>
-          <w:ilvl w:val="0"/>
-          <w:numId w:val="32"/>
-        </w:numPr>
-        <w:jc w:val="both"/>
-      </w:pPr>
-      <w:r>
-        <w:t>….</w:t>
-      </w:r>
-    </w:p>
-    <w:p>
-      <w:pPr>
-        <w:pStyle w:val="ListParagraph"/>
-        <w:numPr>
-          <w:ilvl w:val="0"/>
-          <w:numId w:val="32"/>
-        </w:numPr>
-        <w:jc w:val="both"/>
-      </w:pPr>
-      <w:r>
-        <w:t>….</w:t>
-      </w:r>
-    </w:p>
-    <w:p>
-      <w:pPr>
-        <w:pStyle w:val="ListParagraph"/>
-        <w:numPr>
-          <w:ilvl w:val="0"/>
-          <w:numId w:val="32"/>
-        </w:numPr>
-        <w:jc w:val="both"/>
-      </w:pPr>
-      <w:r>
-        <w:t>…</w:t>
-      </w:r>
-    </w:p>
-    <w:p>
-      <w:pPr>
-        <w:pStyle w:val="ListParagraph"/>
-        <w:numPr>
-          <w:ilvl w:val="0"/>
-          <w:numId w:val="32"/>
-        </w:numPr>
-        <w:jc w:val="both"/>
-      </w:pPr>
-    </w:p>
-    <w:p>
-      <w:pPr>
-        <w:jc w:val="both"/>
-      </w:pPr>
-    </w:p>
-    <w:p>
-      <w:pPr>
         <w:jc w:val="both"/>
       </w:pPr>
       <w:r>
@@ -9190,29 +9765,6 @@
       </w:r>
       <w:r>
         <w:t>, provided the underlying data is accurately maintained and kept up to date; failing which will result in poor customer experience.</w:t>
-      </w:r>
-    </w:p>
-    <w:p>
-      <w:pPr>
-        <w:rPr>
-          <w:rFonts w:asciiTheme="majorHAnsi" w:eastAsiaTheme="majorEastAsia" w:hAnsiTheme="majorHAnsi" w:cstheme="majorBidi"/>
-          <w:color w:val="2F5496" w:themeColor="accent1" w:themeShade="BF"/>
-          <w:sz w:val="32"/>
-          <w:szCs w:val="32"/>
-        </w:rPr>
-      </w:pPr>
-    </w:p>
-    <w:p>
-      <w:pPr>
-        <w:rPr>
-          <w:rFonts w:asciiTheme="majorHAnsi" w:eastAsiaTheme="majorEastAsia" w:hAnsiTheme="majorHAnsi" w:cstheme="majorBidi"/>
-          <w:color w:val="2F5496" w:themeColor="accent1" w:themeShade="BF"/>
-          <w:sz w:val="32"/>
-          <w:szCs w:val="32"/>
-        </w:rPr>
-      </w:pPr>
-      <w:r>
-        <w:br w:type="page"/>
       </w:r>
     </w:p>
     <w:p>
@@ -9223,12 +9775,12 @@
           <w:numId w:val="16"/>
         </w:numPr>
       </w:pPr>
-      <w:bookmarkStart w:id="11" w:name="_Toc535491638"/>
-      <w:r>
-        <w:lastRenderedPageBreak/>
+      <w:bookmarkStart w:id="26" w:name="_Hlk1568473"/>
+      <w:bookmarkStart w:id="27" w:name="_Toc1568833"/>
+      <w:r>
         <w:t>Programs</w:t>
       </w:r>
-      <w:bookmarkEnd w:id="11"/>
+      <w:bookmarkEnd w:id="27"/>
     </w:p>
     <w:p>
       <w:pPr>
@@ -9238,11 +9790,11 @@
           <w:numId w:val="16"/>
         </w:numPr>
       </w:pPr>
-      <w:bookmarkStart w:id="12" w:name="_Toc535491639"/>
+      <w:bookmarkStart w:id="28" w:name="_Toc1568834"/>
       <w:r>
         <w:t>MS Windows Executables</w:t>
       </w:r>
-      <w:bookmarkEnd w:id="12"/>
+      <w:bookmarkEnd w:id="28"/>
     </w:p>
     <w:tbl>
       <w:tblPr>
@@ -9321,6 +9873,7 @@
           </w:p>
         </w:tc>
       </w:tr>
+      <w:bookmarkEnd w:id="26"/>
     </w:tbl>
     <w:p/>
     <w:p>
@@ -9331,14 +9884,15 @@
           <w:numId w:val="16"/>
         </w:numPr>
       </w:pPr>
-      <w:bookmarkStart w:id="13" w:name="_Toc535491640"/>
+      <w:bookmarkStart w:id="29" w:name="_Hlk1568491"/>
+      <w:bookmarkStart w:id="30" w:name="_Toc1568835"/>
       <w:r>
         <w:t>SQL Stored Procedure</w:t>
       </w:r>
       <w:r>
         <w:t>s</w:t>
       </w:r>
-      <w:bookmarkEnd w:id="13"/>
+      <w:bookmarkEnd w:id="30"/>
     </w:p>
     <w:tbl>
       <w:tblPr>
@@ -9495,6 +10049,7 @@
           </w:p>
         </w:tc>
       </w:tr>
+      <w:bookmarkEnd w:id="29"/>
     </w:tbl>
     <w:p/>
     <w:p/>
@@ -9537,40 +10092,24 @@
           <w:numId w:val="16"/>
         </w:numPr>
       </w:pPr>
-      <w:bookmarkStart w:id="14" w:name="_Toc535491641"/>
+      <w:bookmarkStart w:id="31" w:name="_Toc1568836"/>
       <w:r>
         <w:lastRenderedPageBreak/>
         <w:t>Acceptance</w:t>
       </w:r>
-      <w:bookmarkEnd w:id="14"/>
+      <w:bookmarkEnd w:id="31"/>
+    </w:p>
+    <w:p>
+      <w:r>
+        <w:t>I hereby confirm that I have been fully informed of the documents content and, received training to understand how the detailed instructions are to be applied.</w:t>
+      </w:r>
     </w:p>
     <w:p/>
     <w:p>
-      <w:r>
-        <w:t>I hereby confirm that I have been fully informed of the document</w:t>
-      </w:r>
-      <w:r>
-        <w:t>’</w:t>
-      </w:r>
-      <w:r>
-        <w:t xml:space="preserve">s content </w:t>
-      </w:r>
-      <w:r>
-        <w:t>and received training to understand how the detailed instructions are to be applied</w:t>
-      </w:r>
-      <w:r>
-        <w:t>:</w:t>
-      </w:r>
-    </w:p>
-    <w:p>
-      <w:pPr>
-        <w:pStyle w:val="Heading1"/>
-      </w:pPr>
-    </w:p>
-    <w:p/>
-    <w:p/>
-    <w:p>
-      <w:pPr>
+      <w:pPr>
+        <w:tabs>
+          <w:tab w:val="right" w:pos="5954"/>
+        </w:tabs>
         <w:rPr>
           <w:sz w:val="24"/>
         </w:rPr>
@@ -9579,18 +10118,21 @@
         <w:rPr>
           <w:sz w:val="24"/>
         </w:rPr>
-        <w:t>Name …………………………………………………………………………….</w:t>
-      </w:r>
-    </w:p>
-    <w:p>
-      <w:pPr>
+        <w:t>Name</w:t>
+      </w:r>
+      <w:r>
         <w:rPr>
           <w:sz w:val="24"/>
         </w:rPr>
-      </w:pPr>
-    </w:p>
-    <w:p>
-      <w:pPr>
+        <w:tab/>
+        <w:t>………………………………………………………………………………</w:t>
+      </w:r>
+    </w:p>
+    <w:p>
+      <w:pPr>
+        <w:tabs>
+          <w:tab w:val="right" w:pos="5954"/>
+        </w:tabs>
         <w:rPr>
           <w:sz w:val="24"/>
         </w:rPr>
@@ -9598,6 +10140,9 @@
     </w:p>
     <w:p>
       <w:pPr>
+        <w:tabs>
+          <w:tab w:val="right" w:pos="5954"/>
+        </w:tabs>
         <w:rPr>
           <w:sz w:val="24"/>
         </w:rPr>
@@ -9606,18 +10151,21 @@
         <w:rPr>
           <w:sz w:val="24"/>
         </w:rPr>
-        <w:t>Job Title ………………………………………………………………………….</w:t>
-      </w:r>
-    </w:p>
-    <w:p>
-      <w:pPr>
+        <w:t>Job Title</w:t>
+      </w:r>
+      <w:r>
         <w:rPr>
           <w:sz w:val="24"/>
         </w:rPr>
-      </w:pPr>
-    </w:p>
-    <w:p>
-      <w:pPr>
+        <w:tab/>
+        <w:t>………………………………………………………………………………</w:t>
+      </w:r>
+    </w:p>
+    <w:p>
+      <w:pPr>
+        <w:tabs>
+          <w:tab w:val="right" w:pos="5954"/>
+        </w:tabs>
         <w:rPr>
           <w:sz w:val="24"/>
         </w:rPr>
@@ -9625,6 +10173,9 @@
     </w:p>
     <w:p>
       <w:pPr>
+        <w:tabs>
+          <w:tab w:val="right" w:pos="5954"/>
+        </w:tabs>
         <w:rPr>
           <w:sz w:val="24"/>
         </w:rPr>
@@ -9633,28 +10184,55 @@
         <w:rPr>
           <w:sz w:val="24"/>
         </w:rPr>
-        <w:t>Signed ……………………………………………………………………………</w:t>
-      </w:r>
-    </w:p>
-    <w:p>
-      <w:pPr>
+        <w:t>Signed</w:t>
+      </w:r>
+      <w:r>
         <w:rPr>
           <w:sz w:val="24"/>
         </w:rPr>
-      </w:pPr>
-    </w:p>
-    <w:p>
-      <w:pPr>
+        <w:tab/>
+        <w:t>………………………………………………………………………………</w:t>
+      </w:r>
+    </w:p>
+    <w:p>
+      <w:pPr>
+        <w:tabs>
+          <w:tab w:val="right" w:pos="5954"/>
+        </w:tabs>
         <w:rPr>
           <w:sz w:val="24"/>
         </w:rPr>
       </w:pPr>
-      <w:r>
+    </w:p>
+    <w:p>
+      <w:pPr>
+        <w:tabs>
+          <w:tab w:val="right" w:pos="5954"/>
+        </w:tabs>
         <w:rPr>
           <w:sz w:val="24"/>
         </w:rPr>
-        <w:t>Date ………………………………………………………………………………</w:t>
-      </w:r>
+      </w:pPr>
+      <w:r>
+        <w:rPr>
+          <w:sz w:val="24"/>
+        </w:rPr>
+        <w:t>Date</w:t>
+      </w:r>
+      <w:r>
+        <w:rPr>
+          <w:sz w:val="24"/>
+        </w:rPr>
+        <w:tab/>
+        <w:t>………………………………………………………………………………</w:t>
+      </w:r>
+    </w:p>
+    <w:p>
+      <w:pPr>
+        <w:rPr>
+          <w:sz w:val="24"/>
+        </w:rPr>
+      </w:pPr>
     </w:p>
     <w:sectPr>
       <w:headerReference w:type="default" r:id="rId45"/>
@@ -9837,17 +10415,13 @@
   <w:p>
     <w:pPr>
       <w:pStyle w:val="Header"/>
+    </w:pPr>
+    <w:r>
       <w:rPr>
         <w:b/>
         <w:sz w:val="18"/>
       </w:rPr>
-    </w:pPr>
-    <w:r>
-      <w:rPr>
-        <w:b/>
-        <w:sz w:val="18"/>
-      </w:rPr>
-      <w:t>State the purpose in a summary format</w:t>
+      <w:t>Define All Structures and Application supporting lookup demands</w:t>
     </w:r>
   </w:p>
 </w:hdr>
@@ -16283,7 +16857,7 @@
 </file>
 
 <file path=customXml/itemProps2.xml><?xml version="1.0" encoding="utf-8"?>
-<ds:datastoreItem xmlns:ds="http://schemas.openxmlformats.org/officeDocument/2006/customXml" ds:itemID="{B1BCF2BD-DADE-4C94-A70C-AA29C12762A4}">
+<ds:datastoreItem xmlns:ds="http://schemas.openxmlformats.org/officeDocument/2006/customXml" ds:itemID="{B86BAB37-E713-4D12-8F18-E1B710C0A43F}">
   <ds:schemaRefs>
     <ds:schemaRef ds:uri="http://schemas.openxmlformats.org/officeDocument/2006/bibliography"/>
   </ds:schemaRefs>

</xml_diff>